<commit_message>
Updated Standalone documentation to describe the example models, and updated DFNGenerator_configuration.txt file to specify units for all parameters
</commit_message>
<xml_diff>
--- a/Documentation/DFN_Generator_Standalone_UserGuide.docx
+++ b/Documentation/DFN_Generator_Standalone_UserGuide.docx
@@ -52,7 +52,22 @@
         <w:jc w:val="both"/>
       </w:pPr>
       <w:r>
-        <w:t>07/09/2021</w:t>
+        <w:fldChar w:fldCharType="begin"/>
+      </w:r>
+      <w:r>
+        <w:instrText xml:space="preserve"> DATE \@ "dd/MM/yyyy" </w:instrText>
+      </w:r>
+      <w:r>
+        <w:fldChar w:fldCharType="separate"/>
+      </w:r>
+      <w:r>
+        <w:rPr>
+          <w:noProof/>
+        </w:rPr>
+        <w:t>13/09/2021</w:t>
+      </w:r>
+      <w:r>
+        <w:fldChar w:fldCharType="end"/>
       </w:r>
     </w:p>
     <w:p>
@@ -601,23 +616,12 @@
         <w:t>DFNGenerator_StandaloneProgram.zip</w:t>
       </w:r>
       <w:r>
-        <w:t xml:space="preserve">, which can be downloaded from the same repository as the source </w:t>
-      </w:r>
-      <w:proofErr w:type="gramStart"/>
-      <w:r>
-        <w:t>code</w:t>
-      </w:r>
-      <w:proofErr w:type="gramEnd"/>
-      <w:r>
-        <w:t>. Save a copy of this with the name you wish to give the model, and then edit it with a text editor to set the required values, as described below. The models can then be run from the command prompt by specifying the input file name, as described above.</w:t>
-      </w:r>
-    </w:p>
-    <w:p>
-      <w:r>
-        <w:t xml:space="preserve">The </w:t>
-      </w:r>
-      <w:r>
-        <w:t xml:space="preserve">zip file </w:t>
+        <w:t>, which can be downloaded from the same repository as the source code. Save a copy of this with the name you wish to give the model, and then edit it with a text editor to set the required values, as described below. The models can then be run from the command prompt by specifying the input file name, as described above.</w:t>
+      </w:r>
+    </w:p>
+    <w:p>
+      <w:r>
+        <w:t xml:space="preserve">The zip file </w:t>
       </w:r>
       <w:r>
         <w:rPr>
@@ -630,7 +634,13 @@
         <w:t xml:space="preserve"> also contains configuration files for a selection of example models, illustrating variety of different fracture geometries that can be generated by varying the input parameters.</w:t>
       </w:r>
       <w:r>
-        <w:t xml:space="preserve"> Some of these models are analysed in Welch et al. 2019 and Welch et al. 2020.</w:t>
+        <w:t xml:space="preserve"> Some of these models are </w:t>
+      </w:r>
+      <w:r>
+        <w:t>discussed</w:t>
+      </w:r>
+      <w:r>
+        <w:t xml:space="preserve"> in Welch et al. 2019 and Welch et al. 2020.</w:t>
       </w:r>
     </w:p>
     <w:p>
@@ -808,6 +818,28 @@
     </w:p>
     <w:p>
       <w:pPr>
+        <w:pStyle w:val="ListParagraph"/>
+        <w:numPr>
+          <w:ilvl w:val="0"/>
+          <w:numId w:val="13"/>
+        </w:numPr>
+        <w:ind w:left="360"/>
+        <w:jc w:val="both"/>
+      </w:pPr>
+      <w:r>
+        <w:t xml:space="preserve">All data must be specified in SI units except strain rates and strain relaxation time constants, which can be specified in seconds, </w:t>
+      </w:r>
+      <w:proofErr w:type="gramStart"/>
+      <w:r>
+        <w:t>years</w:t>
+      </w:r>
+      <w:proofErr w:type="gramEnd"/>
+      <w:r>
+        <w:t xml:space="preserve"> or ma.</w:t>
+      </w:r>
+    </w:p>
+    <w:p>
+      <w:pPr>
         <w:pStyle w:val="Heading2"/>
       </w:pPr>
       <w:r>
@@ -1088,6 +1120,9 @@
         <w:t xml:space="preserve"> depth of burial</w:t>
       </w:r>
       <w:r>
+        <w:t xml:space="preserve"> in metres, positive downwards</w:t>
+      </w:r>
+      <w:r>
         <w:t xml:space="preserve">. This is also assumed to be the depth of burial at the time of deformation, unless </w:t>
       </w:r>
       <w:proofErr w:type="spellStart"/>
@@ -1149,6 +1184,9 @@
       <w:r>
         <w:t xml:space="preserve"> direction of maximum extension).</w:t>
       </w:r>
+      <w:r>
+        <w:t xml:space="preserve"> Must be specified in radians, clockwise from North.</w:t>
+      </w:r>
     </w:p>
     <w:p>
       <w:pPr>
@@ -1288,7 +1326,20 @@
       </w:r>
       <w:proofErr w:type="spellEnd"/>
       <w:r>
-        <w:t>.</w:t>
+        <w:t>, which</w:t>
+      </w:r>
+      <w:r>
+        <w:rPr>
+          <w:b/>
+          <w:bCs/>
+        </w:rPr>
+        <w:t xml:space="preserve"> </w:t>
+      </w:r>
+      <w:r>
+        <w:t>give</w:t>
+      </w:r>
+      <w:r>
+        <w:t>s the difference in strain orientation between adjacent blocks in radians</w:t>
       </w:r>
     </w:p>
     <w:p>
@@ -1420,6 +1471,41 @@
       <w:r>
         <w:t xml:space="preserve"> for an isotropic fracture network.</w:t>
       </w:r>
+      <w:r>
+        <w:t xml:space="preserve"> The units are determined by the specified </w:t>
+      </w:r>
+      <w:proofErr w:type="spellStart"/>
+      <w:r>
+        <w:rPr>
+          <w:b/>
+          <w:bCs/>
+        </w:rPr>
+        <w:t>ModelTimeUnits</w:t>
+      </w:r>
+      <w:proofErr w:type="spellEnd"/>
+      <w:r>
+        <w:t xml:space="preserve"> (</w:t>
+      </w:r>
+      <w:proofErr w:type="gramStart"/>
+      <w:r>
+        <w:t>i.e.</w:t>
+      </w:r>
+      <w:proofErr w:type="gramEnd"/>
+      <w:r>
+        <w:t xml:space="preserve"> strain/s, </w:t>
+      </w:r>
+      <w:r>
+        <w:t>strain</w:t>
+      </w:r>
+      <w:r>
+        <w:t xml:space="preserve">/year or </w:t>
+      </w:r>
+      <w:r>
+        <w:t>strain</w:t>
+      </w:r>
+      <w:r>
+        <w:t>/ma).</w:t>
+      </w:r>
     </w:p>
     <w:p>
       <w:pPr>
@@ -1519,7 +1605,7 @@
           <w:b/>
           <w:bCs/>
         </w:rPr>
-        <w:t>VariableYoungsMod</w:t>
+        <w:t>YoungsMod</w:t>
       </w:r>
       <w:proofErr w:type="spellEnd"/>
       <w:r>
@@ -1530,19 +1616,19 @@
         <w:t>:</w:t>
       </w:r>
       <w:r>
-        <w:t xml:space="preserve"> Set to</w:t>
-      </w:r>
-      <w:r>
-        <w:t xml:space="preserve"> true to </w:t>
-      </w:r>
-      <w:r>
-        <w:t xml:space="preserve">add random variation to the Young’s Modulus for individual </w:t>
-      </w:r>
-      <w:proofErr w:type="spellStart"/>
-      <w:r>
-        <w:t>gridblocks</w:t>
-      </w:r>
-      <w:proofErr w:type="spellEnd"/>
+        <w:t xml:space="preserve"> Young’s Modulus</w:t>
+      </w:r>
+      <w:r>
+        <w:t xml:space="preserve">; must be specified in Pa (note NOT </w:t>
+      </w:r>
+      <w:proofErr w:type="spellStart"/>
+      <w:r>
+        <w:t>GPa</w:t>
+      </w:r>
+      <w:proofErr w:type="spellEnd"/>
+      <w:r>
+        <w:t>)</w:t>
+      </w:r>
       <w:r>
         <w:t>.</w:t>
       </w:r>
@@ -1563,7 +1649,7 @@
           <w:b/>
           <w:bCs/>
         </w:rPr>
-        <w:t>PoissonsRatio</w:t>
+        <w:t>VariableYoungsMod</w:t>
       </w:r>
       <w:proofErr w:type="spellEnd"/>
       <w:r>
@@ -1574,7 +1660,21 @@
         <w:t>:</w:t>
       </w:r>
       <w:r>
-        <w:t xml:space="preserve"> specifies Poisson’s ratio.</w:t>
+        <w:t xml:space="preserve"> Set to</w:t>
+      </w:r>
+      <w:r>
+        <w:t xml:space="preserve"> true to </w:t>
+      </w:r>
+      <w:r>
+        <w:t xml:space="preserve">add random variation to the Young’s Modulus for individual </w:t>
+      </w:r>
+      <w:proofErr w:type="spellStart"/>
+      <w:r>
+        <w:t>gridblocks</w:t>
+      </w:r>
+      <w:proofErr w:type="spellEnd"/>
+      <w:r>
+        <w:t>.</w:t>
       </w:r>
     </w:p>
     <w:p>
@@ -1593,7 +1693,7 @@
           <w:b/>
           <w:bCs/>
         </w:rPr>
-        <w:t>BiotCoefficient</w:t>
+        <w:t>PoissonsRatio</w:t>
       </w:r>
       <w:proofErr w:type="spellEnd"/>
       <w:r>
@@ -1604,15 +1704,7 @@
         <w:t>:</w:t>
       </w:r>
       <w:r>
-        <w:t xml:space="preserve"> specifies the </w:t>
-      </w:r>
-      <w:proofErr w:type="spellStart"/>
-      <w:r>
-        <w:t>Biot</w:t>
-      </w:r>
-      <w:proofErr w:type="spellEnd"/>
-      <w:r>
-        <w:t xml:space="preserve"> coefficient.</w:t>
+        <w:t xml:space="preserve"> specifies Poisson’s ratio.</w:t>
       </w:r>
     </w:p>
     <w:p>
@@ -1631,7 +1723,8 @@
           <w:b/>
           <w:bCs/>
         </w:rPr>
-        <w:t>FrictionCoefficient</w:t>
+        <w:lastRenderedPageBreak/>
+        <w:t>BiotCoefficient</w:t>
       </w:r>
       <w:proofErr w:type="spellEnd"/>
       <w:r>
@@ -1642,7 +1735,15 @@
         <w:t>:</w:t>
       </w:r>
       <w:r>
-        <w:t xml:space="preserve"> specifies the coefficient of internal friction.</w:t>
+        <w:t xml:space="preserve"> specifies the </w:t>
+      </w:r>
+      <w:proofErr w:type="spellStart"/>
+      <w:r>
+        <w:t>Biot</w:t>
+      </w:r>
+      <w:proofErr w:type="spellEnd"/>
+      <w:r>
+        <w:t xml:space="preserve"> coefficient.</w:t>
       </w:r>
     </w:p>
     <w:p>
@@ -1661,7 +1762,7 @@
           <w:b/>
           <w:bCs/>
         </w:rPr>
-        <w:t>VariableFriction</w:t>
+        <w:t>FrictionCoefficient</w:t>
       </w:r>
       <w:proofErr w:type="spellEnd"/>
       <w:r>
@@ -1672,15 +1773,7 @@
         <w:t>:</w:t>
       </w:r>
       <w:r>
-        <w:t xml:space="preserve"> Set to true to add random variation to the friction coefficient for individual </w:t>
-      </w:r>
-      <w:proofErr w:type="spellStart"/>
-      <w:r>
-        <w:t>gridblocks</w:t>
-      </w:r>
-      <w:proofErr w:type="spellEnd"/>
-      <w:r>
-        <w:t>.</w:t>
+        <w:t xml:space="preserve"> specifies the coefficient of internal friction.</w:t>
       </w:r>
     </w:p>
     <w:p>
@@ -1699,7 +1792,7 @@
           <w:b/>
           <w:bCs/>
         </w:rPr>
-        <w:t>CrackSurfaceEnergy</w:t>
+        <w:t>VariableFriction</w:t>
       </w:r>
       <w:proofErr w:type="spellEnd"/>
       <w:r>
@@ -1710,14 +1803,13 @@
         <w:t>:</w:t>
       </w:r>
       <w:r>
-        <w:t xml:space="preserve"> Specifies the crack surface energy required to propagate fractures in J/m</w:t>
-      </w:r>
-      <w:r>
-        <w:rPr>
-          <w:vertAlign w:val="superscript"/>
-        </w:rPr>
-        <w:t>2</w:t>
-      </w:r>
+        <w:t xml:space="preserve"> Set to true to add random variation to the friction coefficient for individual </w:t>
+      </w:r>
+      <w:proofErr w:type="spellStart"/>
+      <w:r>
+        <w:t>gridblocks</w:t>
+      </w:r>
+      <w:proofErr w:type="spellEnd"/>
       <w:r>
         <w:t>.</w:t>
       </w:r>
@@ -1738,8 +1830,7 @@
           <w:b/>
           <w:bCs/>
         </w:rPr>
-        <w:lastRenderedPageBreak/>
-        <w:t>VariableCSE</w:t>
+        <w:t>CrackSurfaceEnergy</w:t>
       </w:r>
       <w:proofErr w:type="spellEnd"/>
       <w:r>
@@ -1750,13 +1841,14 @@
         <w:t>:</w:t>
       </w:r>
       <w:r>
-        <w:t xml:space="preserve"> Set to true to add random variation to the crack surface energy for individual </w:t>
-      </w:r>
-      <w:proofErr w:type="spellStart"/>
-      <w:r>
-        <w:t>gridblocks</w:t>
-      </w:r>
-      <w:proofErr w:type="spellEnd"/>
+        <w:t xml:space="preserve"> Specifies the crack surface energy required to propagate fractures in J/m</w:t>
+      </w:r>
+      <w:r>
+        <w:rPr>
+          <w:vertAlign w:val="superscript"/>
+        </w:rPr>
+        <w:t>2</w:t>
+      </w:r>
       <w:r>
         <w:t>.</w:t>
       </w:r>
@@ -1777,51 +1869,26 @@
           <w:b/>
           <w:bCs/>
         </w:rPr>
-        <w:t>RockStrainRelaxation</w:t>
-      </w:r>
-      <w:proofErr w:type="spellEnd"/>
-      <w:r>
-        <w:rPr>
-          <w:b/>
-          <w:bCs/>
-        </w:rPr>
-        <w:t xml:space="preserve">: </w:t>
-      </w:r>
-      <w:r>
-        <w:t>Time constant controlling the rate of viscoelastic strain relaxation in the rock matrix; elastic strain will reduce to 1/e of its initial value during this time</w:t>
-      </w:r>
-      <w:r>
-        <w:t xml:space="preserve"> </w:t>
-      </w:r>
-      <w:r>
-        <w:t xml:space="preserve">(time units are determined by </w:t>
-      </w:r>
-      <w:proofErr w:type="spellStart"/>
-      <w:r>
-        <w:rPr>
-          <w:b/>
-          <w:bCs/>
-        </w:rPr>
-        <w:t>ModelTimeUnits</w:t>
-      </w:r>
-      <w:proofErr w:type="spellEnd"/>
-      <w:r>
-        <w:t xml:space="preserve"> setting)</w:t>
-      </w:r>
-      <w:r>
-        <w:t xml:space="preserve">. Set to 0 to turn off viscoelastic strain relaxation. Strain relaxation controls the rate of stress accumulation: with no strain relaxation, the horizontal stress will increase at a constant rate </w:t>
-      </w:r>
-      <w:r>
-        <w:t>proportional to</w:t>
-      </w:r>
-      <w:r>
-        <w:t xml:space="preserve"> the horizontal strain rate; with strain relaxation, the </w:t>
-      </w:r>
-      <w:r>
-        <w:t xml:space="preserve">horizontal stress will increase initially but then level off at a magnitude proportional to the </w:t>
-      </w:r>
-      <w:r>
-        <w:t>ratio of strain rate to strain relaxation time constant.</w:t>
+        <w:t>VariableCSE</w:t>
+      </w:r>
+      <w:proofErr w:type="spellEnd"/>
+      <w:r>
+        <w:rPr>
+          <w:b/>
+          <w:bCs/>
+        </w:rPr>
+        <w:t>:</w:t>
+      </w:r>
+      <w:r>
+        <w:t xml:space="preserve"> Set to true to add random variation to the crack surface energy for individual </w:t>
+      </w:r>
+      <w:proofErr w:type="spellStart"/>
+      <w:r>
+        <w:t>gridblocks</w:t>
+      </w:r>
+      <w:proofErr w:type="spellEnd"/>
+      <w:r>
+        <w:t>.</w:t>
       </w:r>
     </w:p>
     <w:p>
@@ -1840,21 +1907,24 @@
           <w:b/>
           <w:bCs/>
         </w:rPr>
-        <w:t>FractureRelaxation</w:t>
-      </w:r>
-      <w:proofErr w:type="spellEnd"/>
-      <w:r>
-        <w:rPr>
-          <w:b/>
-          <w:bCs/>
-        </w:rPr>
-        <w:t>:</w:t>
-      </w:r>
-      <w:r>
-        <w:t xml:space="preserve"> Time constant controlling the rate of viscoelastic strain relaxation around the fractures; elastic strain around the fractures only will reduce to 1/e of its initial value during this time</w:t>
-      </w:r>
-      <w:r>
-        <w:t xml:space="preserve"> (time units are determined by </w:t>
+        <w:t>RockStrainRelaxation</w:t>
+      </w:r>
+      <w:proofErr w:type="spellEnd"/>
+      <w:r>
+        <w:rPr>
+          <w:b/>
+          <w:bCs/>
+        </w:rPr>
+        <w:t xml:space="preserve">: </w:t>
+      </w:r>
+      <w:r>
+        <w:t>Time constant controlling the rate of viscoelastic strain relaxation in the rock matrix; elastic strain will reduce to 1/e of its initial value during this time</w:t>
+      </w:r>
+      <w:r>
+        <w:t xml:space="preserve"> </w:t>
+      </w:r>
+      <w:r>
+        <w:t xml:space="preserve">(time units are determined by </w:t>
       </w:r>
       <w:proofErr w:type="spellStart"/>
       <w:r>
@@ -1869,31 +1939,19 @@
         <w:t xml:space="preserve"> setting)</w:t>
       </w:r>
       <w:r>
-        <w:t xml:space="preserve">. To apply viscoelastic strain relaxation around the fractures only, set </w:t>
-      </w:r>
-      <w:proofErr w:type="spellStart"/>
-      <w:r>
-        <w:rPr>
-          <w:b/>
-          <w:bCs/>
-        </w:rPr>
-        <w:t>RockStrainRelaxation</w:t>
-      </w:r>
-      <w:proofErr w:type="spellEnd"/>
-      <w:r>
-        <w:t xml:space="preserve"> to 0 and </w:t>
-      </w:r>
-      <w:proofErr w:type="spellStart"/>
-      <w:r>
-        <w:rPr>
-          <w:b/>
-          <w:bCs/>
-        </w:rPr>
-        <w:t>FractureRelaxation</w:t>
-      </w:r>
-      <w:proofErr w:type="spellEnd"/>
-      <w:r>
-        <w:t xml:space="preserve"> to &gt;0.</w:t>
+        <w:t xml:space="preserve">. Set to 0 to turn off viscoelastic strain relaxation. Strain relaxation controls the rate of stress accumulation: with no strain relaxation, the horizontal stress will increase at a constant rate </w:t>
+      </w:r>
+      <w:r>
+        <w:t>proportional to</w:t>
+      </w:r>
+      <w:r>
+        <w:t xml:space="preserve"> the horizontal strain rate; with strain relaxation, the </w:t>
+      </w:r>
+      <w:r>
+        <w:t xml:space="preserve">horizontal stress will increase initially but then level off at a magnitude proportional to the </w:t>
+      </w:r>
+      <w:r>
+        <w:t>ratio of strain rate to strain relaxation time constant.</w:t>
       </w:r>
     </w:p>
     <w:p>
@@ -1912,75 +1970,60 @@
           <w:b/>
           <w:bCs/>
         </w:rPr>
-        <w:t>InitialMicrofractureDensity</w:t>
-      </w:r>
-      <w:proofErr w:type="spellEnd"/>
-      <w:r>
-        <w:rPr>
-          <w:b/>
-          <w:bCs/>
-        </w:rPr>
-        <w:t xml:space="preserve">, </w:t>
-      </w:r>
-      <w:proofErr w:type="spellStart"/>
-      <w:r>
-        <w:rPr>
-          <w:b/>
-          <w:bCs/>
-        </w:rPr>
-        <w:t>InitialMicrofractureSizeDistribution</w:t>
-      </w:r>
-      <w:proofErr w:type="spellEnd"/>
-      <w:r>
-        <w:rPr>
-          <w:b/>
-          <w:bCs/>
-        </w:rPr>
-        <w:t xml:space="preserve">: </w:t>
-      </w:r>
-      <w:r>
-        <w:t xml:space="preserve">The initial seed microfractures are assumed to follow a fractal distribution. </w:t>
-      </w:r>
-      <w:proofErr w:type="spellStart"/>
-      <w:r>
-        <w:rPr>
-          <w:b/>
-          <w:bCs/>
-        </w:rPr>
-        <w:t>InitialMicrofractureDensity</w:t>
-      </w:r>
-      <w:proofErr w:type="spellEnd"/>
-      <w:r>
-        <w:t xml:space="preserve"> specifies the density of initial seed microfractures, and </w:t>
-      </w:r>
-      <w:proofErr w:type="spellStart"/>
-      <w:r>
-        <w:rPr>
-          <w:b/>
-          <w:bCs/>
-        </w:rPr>
-        <w:t>InitialMicrofractureSizeDistribution</w:t>
-      </w:r>
-      <w:proofErr w:type="spellEnd"/>
-      <w:r>
-        <w:t xml:space="preserve"> specifies the s</w:t>
-      </w:r>
-      <w:r>
-        <w:t xml:space="preserve">ize distribution of initial microfractures - increase </w:t>
-      </w:r>
-      <w:r>
-        <w:t xml:space="preserve">this </w:t>
-      </w:r>
-      <w:r>
-        <w:t xml:space="preserve">for larger ratio of </w:t>
-      </w:r>
-      <w:proofErr w:type="spellStart"/>
-      <w:r>
-        <w:t>small:large</w:t>
-      </w:r>
-      <w:proofErr w:type="spellEnd"/>
-      <w:r>
-        <w:t xml:space="preserve"> initial microfractures</w:t>
+        <w:t>FractureRelaxation</w:t>
+      </w:r>
+      <w:proofErr w:type="spellEnd"/>
+      <w:r>
+        <w:rPr>
+          <w:b/>
+          <w:bCs/>
+        </w:rPr>
+        <w:t>:</w:t>
+      </w:r>
+      <w:r>
+        <w:t xml:space="preserve"> Time constant controlling the rate of viscoelastic strain relaxation around the fractures; elastic strain around the fractures only will reduce to 1/e of its initial value during this time</w:t>
+      </w:r>
+      <w:r>
+        <w:t xml:space="preserve"> (time units are determined by </w:t>
+      </w:r>
+      <w:proofErr w:type="spellStart"/>
+      <w:r>
+        <w:rPr>
+          <w:b/>
+          <w:bCs/>
+        </w:rPr>
+        <w:t>ModelTimeUnits</w:t>
+      </w:r>
+      <w:proofErr w:type="spellEnd"/>
+      <w:r>
+        <w:t xml:space="preserve"> setting)</w:t>
+      </w:r>
+      <w:r>
+        <w:t xml:space="preserve">. To apply viscoelastic strain relaxation around the fractures only, set </w:t>
+      </w:r>
+      <w:proofErr w:type="spellStart"/>
+      <w:r>
+        <w:rPr>
+          <w:b/>
+          <w:bCs/>
+        </w:rPr>
+        <w:t>RockStrainRelaxation</w:t>
+      </w:r>
+      <w:proofErr w:type="spellEnd"/>
+      <w:r>
+        <w:t xml:space="preserve"> to 0 and </w:t>
+      </w:r>
+      <w:proofErr w:type="spellStart"/>
+      <w:r>
+        <w:rPr>
+          <w:b/>
+          <w:bCs/>
+        </w:rPr>
+        <w:t>FractureRelaxation</w:t>
+      </w:r>
+      <w:proofErr w:type="spellEnd"/>
+      <w:r>
+        <w:t xml:space="preserve"> to &gt;0.</w:t>
       </w:r>
     </w:p>
     <w:p>
@@ -1999,18 +2042,75 @@
           <w:b/>
           <w:bCs/>
         </w:rPr>
-        <w:t>SubcriticalPropIndex</w:t>
-      </w:r>
-      <w:proofErr w:type="spellEnd"/>
-      <w:r>
-        <w:rPr>
-          <w:b/>
-          <w:bCs/>
-        </w:rPr>
-        <w:t>:</w:t>
-      </w:r>
-      <w:r>
-        <w:t xml:space="preserve"> Specifies the fracture propagation rate. Set to &lt;5 for slow subcritical propagation, 5-15 for intermediate, &gt;15 for rapid critical propagation.</w:t>
+        <w:t>InitialMicrofractureDensity</w:t>
+      </w:r>
+      <w:proofErr w:type="spellEnd"/>
+      <w:r>
+        <w:rPr>
+          <w:b/>
+          <w:bCs/>
+        </w:rPr>
+        <w:t xml:space="preserve">, </w:t>
+      </w:r>
+      <w:proofErr w:type="spellStart"/>
+      <w:r>
+        <w:rPr>
+          <w:b/>
+          <w:bCs/>
+        </w:rPr>
+        <w:t>InitialMicrofractureSizeDistribution</w:t>
+      </w:r>
+      <w:proofErr w:type="spellEnd"/>
+      <w:r>
+        <w:rPr>
+          <w:b/>
+          <w:bCs/>
+        </w:rPr>
+        <w:t xml:space="preserve">: </w:t>
+      </w:r>
+      <w:r>
+        <w:t xml:space="preserve">The initial seed microfractures are assumed to follow a fractal distribution. </w:t>
+      </w:r>
+      <w:proofErr w:type="spellStart"/>
+      <w:r>
+        <w:rPr>
+          <w:b/>
+          <w:bCs/>
+        </w:rPr>
+        <w:t>InitialMicrofractureDensity</w:t>
+      </w:r>
+      <w:proofErr w:type="spellEnd"/>
+      <w:r>
+        <w:t xml:space="preserve"> specifies the density of initial seed microfractures, and </w:t>
+      </w:r>
+      <w:proofErr w:type="spellStart"/>
+      <w:r>
+        <w:rPr>
+          <w:b/>
+          <w:bCs/>
+        </w:rPr>
+        <w:t>InitialMicrofractureSizeDistribution</w:t>
+      </w:r>
+      <w:proofErr w:type="spellEnd"/>
+      <w:r>
+        <w:t xml:space="preserve"> specifies the s</w:t>
+      </w:r>
+      <w:r>
+        <w:t xml:space="preserve">ize distribution of initial microfractures - increase </w:t>
+      </w:r>
+      <w:r>
+        <w:t xml:space="preserve">this </w:t>
+      </w:r>
+      <w:r>
+        <w:t xml:space="preserve">for larger ratio of </w:t>
+      </w:r>
+      <w:proofErr w:type="spellStart"/>
+      <w:r>
+        <w:t>small:large</w:t>
+      </w:r>
+      <w:proofErr w:type="spellEnd"/>
+      <w:r>
+        <w:t xml:space="preserve"> initial microfractures</w:t>
       </w:r>
     </w:p>
     <w:p>
@@ -2029,7 +2129,7 @@
           <w:b/>
           <w:bCs/>
         </w:rPr>
-        <w:t>CriticalPropagationRate</w:t>
+        <w:t>SubcriticalPropIndex</w:t>
       </w:r>
       <w:proofErr w:type="spellEnd"/>
       <w:r>
@@ -2040,10 +2140,7 @@
         <w:t>:</w:t>
       </w:r>
       <w:r>
-        <w:t xml:space="preserve"> Specifies the </w:t>
-      </w:r>
-      <w:r>
-        <w:t>critical fracture propagation rate in m/s. This is typically near the velocity of sound in the rock.</w:t>
+        <w:t xml:space="preserve"> Specifies the fracture propagation rate. Set to &lt;5 for slow subcritical propagation, 5-15 for intermediate, &gt;15 for rapid critical propagation.</w:t>
       </w:r>
     </w:p>
     <w:p>
@@ -2062,81 +2159,21 @@
           <w:b/>
           <w:bCs/>
         </w:rPr>
-        <w:t>StressDistributionScenario</w:t>
-      </w:r>
-      <w:proofErr w:type="spellEnd"/>
-      <w:r>
-        <w:rPr>
-          <w:b/>
-          <w:bCs/>
-        </w:rPr>
-        <w:t xml:space="preserve">: </w:t>
-      </w:r>
-      <w:r>
-        <w:t>U</w:t>
-      </w:r>
-      <w:r>
-        <w:t>se</w:t>
-      </w:r>
-      <w:r>
-        <w:t xml:space="preserve"> this</w:t>
-      </w:r>
-      <w:r>
-        <w:t xml:space="preserve"> to turn on or off stress shadow effect</w:t>
-      </w:r>
-      <w:r>
-        <w:t xml:space="preserve">s. </w:t>
-      </w:r>
-      <w:r>
-        <w:t xml:space="preserve">Options are </w:t>
-      </w:r>
-      <w:proofErr w:type="spellStart"/>
-      <w:r>
-        <w:rPr>
-          <w:i/>
-          <w:iCs/>
-        </w:rPr>
-        <w:t>EvenlyDistributedStress</w:t>
-      </w:r>
-      <w:proofErr w:type="spellEnd"/>
-      <w:r>
-        <w:t xml:space="preserve"> </w:t>
-      </w:r>
-      <w:r>
-        <w:t xml:space="preserve">(stress shadows off) </w:t>
-      </w:r>
-      <w:r>
-        <w:t xml:space="preserve">or </w:t>
-      </w:r>
-      <w:proofErr w:type="spellStart"/>
-      <w:r>
-        <w:rPr>
-          <w:i/>
-          <w:iCs/>
-        </w:rPr>
-        <w:t>StressShadow</w:t>
-      </w:r>
-      <w:proofErr w:type="spellEnd"/>
-      <w:r>
-        <w:t xml:space="preserve"> (stress shadows on). </w:t>
-      </w:r>
-      <w:r>
-        <w:t xml:space="preserve">Do not use </w:t>
-      </w:r>
-      <w:proofErr w:type="spellStart"/>
-      <w:r>
-        <w:rPr>
-          <w:i/>
-          <w:iCs/>
-        </w:rPr>
-        <w:t>DuctileBoundary</w:t>
-      </w:r>
-      <w:proofErr w:type="spellEnd"/>
-      <w:r>
-        <w:t xml:space="preserve"> as this is not yet implemented</w:t>
-      </w:r>
-      <w:r>
-        <w:t>.</w:t>
+        <w:t>CriticalPropagationRate</w:t>
+      </w:r>
+      <w:proofErr w:type="spellEnd"/>
+      <w:r>
+        <w:rPr>
+          <w:b/>
+          <w:bCs/>
+        </w:rPr>
+        <w:t>:</w:t>
+      </w:r>
+      <w:r>
+        <w:t xml:space="preserve"> Specifies the </w:t>
+      </w:r>
+      <w:r>
+        <w:t>critical fracture propagation rate in m/s. This is typically near the velocity of sound in the rock.</w:t>
       </w:r>
     </w:p>
     <w:p>
@@ -2155,54 +2192,81 @@
           <w:b/>
           <w:bCs/>
         </w:rPr>
-        <w:t>DepthAtDeformation</w:t>
-      </w:r>
-      <w:proofErr w:type="spellEnd"/>
-      <w:r>
-        <w:rPr>
-          <w:b/>
-          <w:bCs/>
-        </w:rPr>
-        <w:t>:</w:t>
-      </w:r>
-      <w:r>
-        <w:t xml:space="preserve"> Depth </w:t>
-      </w:r>
-      <w:r>
-        <w:t xml:space="preserve">of burial </w:t>
-      </w:r>
-      <w:r>
-        <w:t xml:space="preserve">at the time of deformation - </w:t>
-      </w:r>
-      <w:r>
-        <w:t xml:space="preserve">used to calculate vertical effective stress. If </w:t>
-      </w:r>
-      <w:proofErr w:type="spellStart"/>
-      <w:r>
-        <w:rPr>
-          <w:b/>
-          <w:bCs/>
-        </w:rPr>
-        <w:t>DepthAtDeformation</w:t>
-      </w:r>
-      <w:proofErr w:type="spellEnd"/>
-      <w:r>
-        <w:t xml:space="preserve"> </w:t>
-      </w:r>
-      <w:r>
-        <w:t xml:space="preserve">is not specified or </w:t>
-      </w:r>
-      <w:r>
-        <w:t>is</w:t>
-      </w:r>
-      <w:r>
-        <w:t xml:space="preserve"> set to</w:t>
-      </w:r>
-      <w:r>
-        <w:t xml:space="preserve"> &lt;=0, </w:t>
-      </w:r>
-      <w:r>
-        <w:t>the current depth of burial will be used to calculate vertical effective stress.</w:t>
+        <w:t>StressDistributionScenario</w:t>
+      </w:r>
+      <w:proofErr w:type="spellEnd"/>
+      <w:r>
+        <w:rPr>
+          <w:b/>
+          <w:bCs/>
+        </w:rPr>
+        <w:t xml:space="preserve">: </w:t>
+      </w:r>
+      <w:r>
+        <w:t>U</w:t>
+      </w:r>
+      <w:r>
+        <w:t>se</w:t>
+      </w:r>
+      <w:r>
+        <w:t xml:space="preserve"> this</w:t>
+      </w:r>
+      <w:r>
+        <w:t xml:space="preserve"> to turn on or off stress shadow effect</w:t>
+      </w:r>
+      <w:r>
+        <w:t xml:space="preserve">s. </w:t>
+      </w:r>
+      <w:r>
+        <w:t xml:space="preserve">Options are </w:t>
+      </w:r>
+      <w:proofErr w:type="spellStart"/>
+      <w:r>
+        <w:rPr>
+          <w:i/>
+          <w:iCs/>
+        </w:rPr>
+        <w:t>EvenlyDistributedStress</w:t>
+      </w:r>
+      <w:proofErr w:type="spellEnd"/>
+      <w:r>
+        <w:t xml:space="preserve"> </w:t>
+      </w:r>
+      <w:r>
+        <w:t xml:space="preserve">(stress shadows off) </w:t>
+      </w:r>
+      <w:r>
+        <w:t xml:space="preserve">or </w:t>
+      </w:r>
+      <w:proofErr w:type="spellStart"/>
+      <w:r>
+        <w:rPr>
+          <w:i/>
+          <w:iCs/>
+        </w:rPr>
+        <w:t>StressShadow</w:t>
+      </w:r>
+      <w:proofErr w:type="spellEnd"/>
+      <w:r>
+        <w:t xml:space="preserve"> (stress shadows on). </w:t>
+      </w:r>
+      <w:r>
+        <w:t xml:space="preserve">Do not use </w:t>
+      </w:r>
+      <w:proofErr w:type="spellStart"/>
+      <w:r>
+        <w:rPr>
+          <w:i/>
+          <w:iCs/>
+        </w:rPr>
+        <w:t>DuctileBoundary</w:t>
+      </w:r>
+      <w:proofErr w:type="spellEnd"/>
+      <w:r>
+        <w:t xml:space="preserve"> as this is not yet implemented</w:t>
+      </w:r>
+      <w:r>
+        <w:t>.</w:t>
       </w:r>
     </w:p>
     <w:p>
@@ -2221,7 +2285,7 @@
           <w:b/>
           <w:bCs/>
         </w:rPr>
-        <w:t>MeanOverlyingSedimentDensity</w:t>
+        <w:t>DepthAtDeformation</w:t>
       </w:r>
       <w:proofErr w:type="spellEnd"/>
       <w:r>
@@ -2232,22 +2296,49 @@
         <w:t>:</w:t>
       </w:r>
       <w:r>
-        <w:t xml:space="preserve"> Mean bulk density of overlying sediments and fluid in kg/m</w:t>
-      </w:r>
-      <w:r>
-        <w:rPr>
-          <w:vertAlign w:val="superscript"/>
-        </w:rPr>
-        <w:t>3</w:t>
-      </w:r>
-      <w:r>
-        <w:t>.</w:t>
-      </w:r>
-      <w:r>
-        <w:t xml:space="preserve"> </w:t>
-      </w:r>
-      <w:r>
-        <w:t>Used to calculate vertical effective stress.</w:t>
+        <w:t xml:space="preserve"> Depth </w:t>
+      </w:r>
+      <w:r>
+        <w:t xml:space="preserve">of burial </w:t>
+      </w:r>
+      <w:r>
+        <w:t>at the time of deformation</w:t>
+      </w:r>
+      <w:r>
+        <w:t xml:space="preserve"> (in metres, positive downwards)</w:t>
+      </w:r>
+      <w:r>
+        <w:t xml:space="preserve"> - </w:t>
+      </w:r>
+      <w:r>
+        <w:t xml:space="preserve">used to calculate vertical effective stress. If </w:t>
+      </w:r>
+      <w:proofErr w:type="spellStart"/>
+      <w:r>
+        <w:rPr>
+          <w:b/>
+          <w:bCs/>
+        </w:rPr>
+        <w:t>DepthAtDeformation</w:t>
+      </w:r>
+      <w:proofErr w:type="spellEnd"/>
+      <w:r>
+        <w:t xml:space="preserve"> </w:t>
+      </w:r>
+      <w:r>
+        <w:t xml:space="preserve">is not specified or </w:t>
+      </w:r>
+      <w:r>
+        <w:t>is</w:t>
+      </w:r>
+      <w:r>
+        <w:t xml:space="preserve"> set to</w:t>
+      </w:r>
+      <w:r>
+        <w:t xml:space="preserve"> &lt;=0, </w:t>
+      </w:r>
+      <w:r>
+        <w:t>the current depth of burial will be used to calculate vertical effective stress.</w:t>
       </w:r>
     </w:p>
     <w:p>
@@ -2266,7 +2357,7 @@
           <w:b/>
           <w:bCs/>
         </w:rPr>
-        <w:t>FluidDensity</w:t>
+        <w:t>MeanOverlyingSedimentDensity</w:t>
       </w:r>
       <w:proofErr w:type="spellEnd"/>
       <w:r>
@@ -2277,13 +2368,7 @@
         <w:t>:</w:t>
       </w:r>
       <w:r>
-        <w:t xml:space="preserve"> Mean pore fluid density</w:t>
-      </w:r>
-      <w:r>
-        <w:t xml:space="preserve"> </w:t>
-      </w:r>
-      <w:r>
-        <w:t>in kg/m</w:t>
+        <w:t xml:space="preserve"> Mean bulk density of overlying sediments and fluid in kg/m</w:t>
       </w:r>
       <w:r>
         <w:rPr>
@@ -2317,7 +2402,7 @@
           <w:b/>
           <w:bCs/>
         </w:rPr>
-        <w:t>InitialOverpressure</w:t>
+        <w:t>FluidDensity</w:t>
       </w:r>
       <w:proofErr w:type="spellEnd"/>
       <w:r>
@@ -2328,7 +2413,28 @@
         <w:t>:</w:t>
       </w:r>
       <w:r>
-        <w:t xml:space="preserve"> Fluid overpressure in Pa. Used to calculate vertical effective stress.</w:t>
+        <w:t xml:space="preserve"> Mean pore fluid density</w:t>
+      </w:r>
+      <w:r>
+        <w:t xml:space="preserve"> </w:t>
+      </w:r>
+      <w:r>
+        <w:t>in kg/m</w:t>
+      </w:r>
+      <w:r>
+        <w:rPr>
+          <w:vertAlign w:val="superscript"/>
+        </w:rPr>
+        <w:t>3</w:t>
+      </w:r>
+      <w:r>
+        <w:t>.</w:t>
+      </w:r>
+      <w:r>
+        <w:t xml:space="preserve"> </w:t>
+      </w:r>
+      <w:r>
+        <w:t>Used to calculate vertical effective stress.</w:t>
       </w:r>
     </w:p>
     <w:p>
@@ -2347,6 +2453,36 @@
           <w:b/>
           <w:bCs/>
         </w:rPr>
+        <w:t>InitialOverpressure</w:t>
+      </w:r>
+      <w:proofErr w:type="spellEnd"/>
+      <w:r>
+        <w:rPr>
+          <w:b/>
+          <w:bCs/>
+        </w:rPr>
+        <w:t>:</w:t>
+      </w:r>
+      <w:r>
+        <w:t xml:space="preserve"> Fluid overpressure in Pa. Used to calculate vertical effective stress.</w:t>
+      </w:r>
+    </w:p>
+    <w:p>
+      <w:pPr>
+        <w:pStyle w:val="ListParagraph"/>
+        <w:numPr>
+          <w:ilvl w:val="0"/>
+          <w:numId w:val="13"/>
+        </w:numPr>
+        <w:ind w:left="357" w:hanging="357"/>
+        <w:jc w:val="both"/>
+      </w:pPr>
+      <w:proofErr w:type="spellStart"/>
+      <w:r>
+        <w:rPr>
+          <w:b/>
+          <w:bCs/>
+        </w:rPr>
         <w:t>InitialStressRelaxation</w:t>
       </w:r>
       <w:proofErr w:type="spellEnd"/>
@@ -2505,6 +2641,7 @@
           <w:b/>
           <w:bCs/>
         </w:rPr>
+        <w:lastRenderedPageBreak/>
         <w:t>WriteImplicitDataFiles</w:t>
       </w:r>
       <w:proofErr w:type="spellEnd"/>
@@ -2588,7 +2725,6 @@
           <w:b/>
           <w:bCs/>
         </w:rPr>
-        <w:lastRenderedPageBreak/>
         <w:t>NoIntermediateOutputs</w:t>
       </w:r>
       <w:proofErr w:type="spellEnd"/>
@@ -3261,6 +3397,7 @@
           <w:b/>
           <w:bCs/>
         </w:rPr>
+        <w:lastRenderedPageBreak/>
         <w:t>Mode1HMax_SizeDependentApertureMultiplier:</w:t>
       </w:r>
       <w:r>
@@ -3326,7 +3463,6 @@
           <w:i/>
           <w:iCs/>
         </w:rPr>
-        <w:lastRenderedPageBreak/>
         <w:t>Dynamic</w:t>
       </w:r>
       <w:r>
@@ -4015,7 +4151,13 @@
         <w:t>:</w:t>
       </w:r>
       <w:r>
-        <w:t xml:space="preserve"> Specifies the minimum radius for microfractures to be included in implicit fracture density and porosity calculations. If this is set to 0 (</w:t>
+        <w:t xml:space="preserve"> Specifies the minimum radius for microfractures to be included in implicit fracture density and porosity calculations</w:t>
+      </w:r>
+      <w:r>
+        <w:t xml:space="preserve"> (in metres)</w:t>
+      </w:r>
+      <w:r>
+        <w:t>. If this is set to 0 (</w:t>
       </w:r>
       <w:proofErr w:type="gramStart"/>
       <w:r>
@@ -4048,7 +4190,11 @@
         <w:t>30</w:t>
       </w:r>
       <w:r>
-        <w:t xml:space="preserve"> as this will be infinite. If this is set to -1 the maximum radius of the smallest bin will be used (</w:t>
+        <w:t xml:space="preserve"> </w:t>
+      </w:r>
+      <w:r>
+        <w:lastRenderedPageBreak/>
+        <w:t>as this will be infinite. If this is set to -1 the maximum radius of the smallest bin will be used (</w:t>
       </w:r>
       <w:proofErr w:type="gramStart"/>
       <w:r>
@@ -4168,7 +4314,6 @@
           <w:b/>
           <w:bCs/>
         </w:rPr>
-        <w:lastRenderedPageBreak/>
         <w:t>No_l_indexPoints</w:t>
       </w:r>
       <w:proofErr w:type="spellEnd"/>
@@ -4279,6 +4424,12 @@
         <w:t>Set these values to the approximate maximum length of fractures generated</w:t>
       </w:r>
       <w:r>
+        <w:t xml:space="preserve"> </w:t>
+      </w:r>
+      <w:r>
+        <w:t>(in metres)</w:t>
+      </w:r>
+      <w:r>
         <w:t xml:space="preserve">; if </w:t>
       </w:r>
       <w:r>
@@ -4820,6 +4971,7 @@
           <w:b/>
           <w:bCs/>
         </w:rPr>
+        <w:lastRenderedPageBreak/>
         <w:t>LinkStressShadows</w:t>
       </w:r>
       <w:proofErr w:type="spellEnd"/>
@@ -4869,7 +5021,22 @@
       </w:r>
       <w:proofErr w:type="spellEnd"/>
       <w:r>
-        <w:t xml:space="preserve"> boundary. If the orientation of the fracture set varies across the </w:t>
+        <w:t xml:space="preserve"> boundary</w:t>
+      </w:r>
+      <w:r>
+        <w:t xml:space="preserve"> </w:t>
+      </w:r>
+      <w:r>
+        <w:t xml:space="preserve">(in </w:t>
+      </w:r>
+      <w:r>
+        <w:t>radians</w:t>
+      </w:r>
+      <w:r>
+        <w:t>)</w:t>
+      </w:r>
+      <w:r>
+        <w:t xml:space="preserve">. If the orientation of the fracture set varies across the </w:t>
       </w:r>
       <w:proofErr w:type="spellStart"/>
       <w:r>
@@ -4896,7 +5063,6 @@
           <w:b/>
           <w:bCs/>
         </w:rPr>
-        <w:lastRenderedPageBreak/>
         <w:t>MinimumLayerThickness</w:t>
       </w:r>
       <w:proofErr w:type="spellEnd"/>
@@ -4915,6 +5081,12 @@
         <w:t>cutoff</w:t>
       </w:r>
       <w:proofErr w:type="spellEnd"/>
+      <w:r>
+        <w:t xml:space="preserve"> </w:t>
+      </w:r>
+      <w:r>
+        <w:t>(in metres)</w:t>
+      </w:r>
       <w:r>
         <w:t xml:space="preserve">; the explicit DFN will not be calculated for </w:t>
       </w:r>
@@ -5249,7 +5421,16 @@
         <w:t>:</w:t>
       </w:r>
       <w:r>
-        <w:t xml:space="preserve"> Specifies the minimum radius for microfractures to be included in explicit DFN, in metres. Set this to 0 to exclude microfractures from DFN; set to between 0 and half layer thickness to include larger microfractures in the DFN</w:t>
+        <w:t xml:space="preserve"> Specifies the minimum radius for microfractures to be included in explicit DFN</w:t>
+      </w:r>
+      <w:r>
+        <w:t xml:space="preserve"> </w:t>
+      </w:r>
+      <w:r>
+        <w:t>(in metres)</w:t>
+      </w:r>
+      <w:r>
+        <w:t>. Set this to 0 to exclude microfractures from DFN; set to between 0 and half layer thickness to include larger microfractures in the DFN</w:t>
       </w:r>
     </w:p>
     <w:p>
@@ -5546,6 +5727,7 @@
         <w:jc w:val="both"/>
       </w:pPr>
       <w:r>
+        <w:lastRenderedPageBreak/>
         <w:t>Only the following properties can be overridden:</w:t>
       </w:r>
       <w:r>
@@ -5714,7 +5896,6 @@
         <w:jc w:val="both"/>
       </w:pPr>
       <w:r>
-        <w:lastRenderedPageBreak/>
         <w:t xml:space="preserve">It is also possible to override the default position of the </w:t>
       </w:r>
       <w:proofErr w:type="spellStart"/>
@@ -6418,6 +6599,7 @@
         <w:jc w:val="both"/>
       </w:pPr>
       <w:r>
+        <w:lastRenderedPageBreak/>
         <w:t>Include files can include values for multiple properties, in separate blocks. Each new property must start on a new line</w:t>
       </w:r>
       <w:r>
@@ -6446,11 +6628,7 @@
       </w:r>
       <w:proofErr w:type="spellEnd"/>
       <w:r>
-        <w:t xml:space="preserve">, and the values must be given in order shown above, looping first through the grid rows and then </w:t>
-      </w:r>
-      <w:r>
-        <w:lastRenderedPageBreak/>
-        <w:t>through the grid columns</w:t>
+        <w:t>, and the values must be given in order shown above, looping first through the grid rows and then through the grid columns</w:t>
       </w:r>
       <w:r>
         <w:t xml:space="preserve"> (moving from west to east and from south to north)</w:t>
@@ -6811,206 +6989,214 @@
           <w:i/>
           <w:iCs/>
         </w:rPr>
-        <w:t>Gridblock_2_2_SWTopCornerpoint_X Gridblock_2_2_SWTopCornerpoint_Y Gridblock_2_2_SWTopCornerpoint_Z Gridblock_2_2_SWBottomCornerpoint_X Gridblock_2_2_SWBottomCornerpoint_Y Gridblock_2_2_SWBottomCornerpoint_Z</w:t>
-      </w:r>
-    </w:p>
-    <w:p>
-      <w:pPr>
-        <w:ind w:left="720"/>
-        <w:jc w:val="both"/>
+        <w:t xml:space="preserve">Gridblock_2_2_SWTopCornerpoint_X Gridblock_2_2_SWTopCornerpoint_Y Gridblock_2_2_SWTopCornerpoint_Z </w:t>
+      </w:r>
+      <w:r>
         <w:rPr>
           <w:rFonts w:ascii="Courier New" w:hAnsi="Courier New" w:cs="Courier New"/>
           <w:i/>
           <w:iCs/>
         </w:rPr>
-      </w:pPr>
-      <w:r>
+        <w:lastRenderedPageBreak/>
+        <w:t>Gridblock_2_2_SWBottomCornerpoint_X Gridblock_2_2_SWBottomCornerpoint_Y Gridblock_2_2_SWBottomCornerpoint_Z</w:t>
+      </w:r>
+    </w:p>
+    <w:p>
+      <w:pPr>
+        <w:ind w:left="720"/>
+        <w:jc w:val="both"/>
         <w:rPr>
           <w:rFonts w:ascii="Courier New" w:hAnsi="Courier New" w:cs="Courier New"/>
           <w:i/>
           <w:iCs/>
         </w:rPr>
-        <w:lastRenderedPageBreak/>
-        <w:t>Gridblock_3_2_SWTopCornerpoint_X Gridblock_3_2_SWTopCornerpoint_Y Gridblock_3_2_SWTopCornerpoint_Z Gridblock_3_2_SWBottomCornerpoint_X Gridblock_3_2_SWBottomCornerpoint_Y Gridblock_3_2_SWBottomCornerpoint_Z</w:t>
-      </w:r>
-    </w:p>
-    <w:p>
-      <w:pPr>
-        <w:ind w:left="720"/>
-        <w:jc w:val="both"/>
+      </w:pPr>
+      <w:r>
         <w:rPr>
           <w:rFonts w:ascii="Courier New" w:hAnsi="Courier New" w:cs="Courier New"/>
           <w:i/>
           <w:iCs/>
         </w:rPr>
-      </w:pPr>
-      <w:r>
+        <w:t>Gridblock_3_2_SWTopCornerpoint_X Gridblock_3_2_SWTopCornerpoint_Y Gridblock_3_2_SWTopCornerpoint_Z Gridblock_3_2_SWBottomCornerpoint_X Gridblock_3_2_SWBottomCornerpoint_Y Gridblock_3_2_SWBottomCornerpoint_Z</w:t>
+      </w:r>
+    </w:p>
+    <w:p>
+      <w:pPr>
+        <w:ind w:left="720"/>
+        <w:jc w:val="both"/>
         <w:rPr>
           <w:rFonts w:ascii="Courier New" w:hAnsi="Courier New" w:cs="Courier New"/>
           <w:i/>
           <w:iCs/>
         </w:rPr>
-        <w:t>Gridblock_3_2_SETopCornerpoint_X Gridblock_3_2_SETopCornerpoint_Y Gridblock_3_2_SETopCornerpoint_Z Gridblock_3_2_SEBottomCornerpoint_X Gridblock_3_2_SEBottomCornerpoint_Y Gridblock_3_2_SEBottomCornerpoint_Z</w:t>
-      </w:r>
-    </w:p>
-    <w:p>
-      <w:pPr>
-        <w:ind w:left="720"/>
-        <w:jc w:val="both"/>
+      </w:pPr>
+      <w:r>
         <w:rPr>
           <w:rFonts w:ascii="Courier New" w:hAnsi="Courier New" w:cs="Courier New"/>
           <w:i/>
           <w:iCs/>
         </w:rPr>
-      </w:pPr>
-      <w:r>
+        <w:t>Gridblock_3_2_SETopCornerpoint_X Gridblock_3_2_SETopCornerpoint_Y Gridblock_3_2_SETopCornerpoint_Z Gridblock_3_2_SEBottomCornerpoint_X Gridblock_3_2_SEBottomCornerpoint_Y Gridblock_3_2_SEBottomCornerpoint_Z</w:t>
+      </w:r>
+    </w:p>
+    <w:p>
+      <w:pPr>
+        <w:ind w:left="720"/>
+        <w:jc w:val="both"/>
         <w:rPr>
           <w:rFonts w:ascii="Courier New" w:hAnsi="Courier New" w:cs="Courier New"/>
           <w:i/>
           <w:iCs/>
         </w:rPr>
-        <w:t>Gridblock_1_3_SWTopCornerpoint_X Gridblock_1_3_SWTopCornerpoint_Y Gridblock_1_3_SWTopCornerpoint_Z Gridblock_1_3_SWBottomCornerpoint_X Gridblock_1_3_SWBottomCornerpoint_Y Gridblock_1_3_SWBottomCornerpoint_Z</w:t>
-      </w:r>
-    </w:p>
-    <w:p>
-      <w:pPr>
-        <w:ind w:left="720"/>
-        <w:jc w:val="both"/>
+      </w:pPr>
+      <w:r>
         <w:rPr>
           <w:rFonts w:ascii="Courier New" w:hAnsi="Courier New" w:cs="Courier New"/>
           <w:i/>
           <w:iCs/>
         </w:rPr>
-      </w:pPr>
-      <w:r>
+        <w:t>Gridblock_1_3_SWTopCornerpoint_X Gridblock_1_3_SWTopCornerpoint_Y Gridblock_1_3_SWTopCornerpoint_Z Gridblock_1_3_SWBottomCornerpoint_X Gridblock_1_3_SWBottomCornerpoint_Y Gridblock_1_3_SWBottomCornerpoint_Z</w:t>
+      </w:r>
+    </w:p>
+    <w:p>
+      <w:pPr>
+        <w:ind w:left="720"/>
+        <w:jc w:val="both"/>
         <w:rPr>
           <w:rFonts w:ascii="Courier New" w:hAnsi="Courier New" w:cs="Courier New"/>
           <w:i/>
           <w:iCs/>
         </w:rPr>
-        <w:t>Gridblock_2_3_SWTopCornerpoint_X Gridblock_2_3_SWTopCornerpoint_Y Gridblock_2_3_SWTopCornerpoint_Z Gridblock_2_3_SWBottomCornerpoint_X Gridblock_2_3_SWBottomCornerpoint_Y Gridblock_2_3_SWBottomCornerpoint_Z</w:t>
-      </w:r>
-    </w:p>
-    <w:p>
-      <w:pPr>
-        <w:ind w:left="720"/>
-        <w:jc w:val="both"/>
+      </w:pPr>
+      <w:r>
         <w:rPr>
           <w:rFonts w:ascii="Courier New" w:hAnsi="Courier New" w:cs="Courier New"/>
           <w:i/>
           <w:iCs/>
         </w:rPr>
-      </w:pPr>
-      <w:r>
+        <w:t>Gridblock_2_3_SWTopCornerpoint_X Gridblock_2_3_SWTopCornerpoint_Y Gridblock_2_3_SWTopCornerpoint_Z Gridblock_2_3_SWBottomCornerpoint_X Gridblock_2_3_SWBottomCornerpoint_Y Gridblock_2_3_SWBottomCornerpoint_Z</w:t>
+      </w:r>
+    </w:p>
+    <w:p>
+      <w:pPr>
+        <w:ind w:left="720"/>
+        <w:jc w:val="both"/>
         <w:rPr>
           <w:rFonts w:ascii="Courier New" w:hAnsi="Courier New" w:cs="Courier New"/>
           <w:i/>
           <w:iCs/>
         </w:rPr>
-        <w:t>Gridblock_3_3_SWTopCornerpoint_X Gridblock_3_3_SWTopCornerpoint_Y Gridblock_3_3_SWTopCornerpoint_Z Gridblock_3_3_SWBottomCornerpoint_X Gridblock_3_3_SWBottomCornerpoint_Y Gridblock_3_3_SWBottomCornerpoint_Z</w:t>
-      </w:r>
-    </w:p>
-    <w:p>
-      <w:pPr>
-        <w:ind w:left="720"/>
-        <w:jc w:val="both"/>
+      </w:pPr>
+      <w:r>
         <w:rPr>
           <w:rFonts w:ascii="Courier New" w:hAnsi="Courier New" w:cs="Courier New"/>
           <w:i/>
           <w:iCs/>
         </w:rPr>
-      </w:pPr>
-      <w:r>
+        <w:t>Gridblock_3_3_SWTopCornerpoint_X Gridblock_3_3_SWTopCornerpoint_Y Gridblock_3_3_SWTopCornerpoint_Z Gridblock_3_3_SWBottomCornerpoint_X Gridblock_3_3_SWBottomCornerpoint_Y Gridblock_3_3_SWBottomCornerpoint_Z</w:t>
+      </w:r>
+    </w:p>
+    <w:p>
+      <w:pPr>
+        <w:ind w:left="720"/>
+        <w:jc w:val="both"/>
         <w:rPr>
           <w:rFonts w:ascii="Courier New" w:hAnsi="Courier New" w:cs="Courier New"/>
           <w:i/>
           <w:iCs/>
         </w:rPr>
-        <w:t>Gridblock_3_3_SETopCornerpoint_X Gridblock_3_3_SETopCornerpoint_Y Gridblock_3_3_SETopCornerpoint_Z Gridblock_3_3_SEBottomCornerpoint_X Gridblock_3_3_SEBottomCornerpoint_Y Gridblock_3_3_SEBottomCornerpoint_Z</w:t>
-      </w:r>
-    </w:p>
-    <w:p>
-      <w:pPr>
-        <w:ind w:left="720"/>
-        <w:jc w:val="both"/>
+      </w:pPr>
+      <w:r>
         <w:rPr>
           <w:rFonts w:ascii="Courier New" w:hAnsi="Courier New" w:cs="Courier New"/>
           <w:i/>
           <w:iCs/>
         </w:rPr>
-      </w:pPr>
-      <w:r>
+        <w:t>Gridblock_3_3_SETopCornerpoint_X Gridblock_3_3_SETopCornerpoint_Y Gridblock_3_3_SETopCornerpoint_Z Gridblock_3_3_SEBottomCornerpoint_X Gridblock_3_3_SEBottomCornerpoint_Y Gridblock_3_3_SEBottomCornerpoint_Z</w:t>
+      </w:r>
+    </w:p>
+    <w:p>
+      <w:pPr>
+        <w:ind w:left="720"/>
+        <w:jc w:val="both"/>
         <w:rPr>
           <w:rFonts w:ascii="Courier New" w:hAnsi="Courier New" w:cs="Courier New"/>
           <w:i/>
           <w:iCs/>
         </w:rPr>
-        <w:t>Gridblock_1_3_NWTopCornerpoint_X Gridblock_1_3_NWTopCornerpoint_Y Gridblock_1_3_NWTopCornerpoint_Z Gridblock_1_3_NWBottomCornerpoint_X Gridblock_1_3_NWBottomCornerpoint_Y Gridblock_1_3_NWBottomCornerpoint_Z</w:t>
-      </w:r>
-    </w:p>
-    <w:p>
-      <w:pPr>
-        <w:ind w:left="720"/>
-        <w:jc w:val="both"/>
+      </w:pPr>
+      <w:r>
         <w:rPr>
           <w:rFonts w:ascii="Courier New" w:hAnsi="Courier New" w:cs="Courier New"/>
           <w:i/>
           <w:iCs/>
         </w:rPr>
-      </w:pPr>
-      <w:r>
+        <w:t>Gridblock_1_3_NWTopCornerpoint_X Gridblock_1_3_NWTopCornerpoint_Y Gridblock_1_3_NWTopCornerpoint_Z Gridblock_1_3_NWBottomCornerpoint_X Gridblock_1_3_NWBottomCornerpoint_Y Gridblock_1_3_NWBottomCornerpoint_Z</w:t>
+      </w:r>
+    </w:p>
+    <w:p>
+      <w:pPr>
+        <w:ind w:left="720"/>
+        <w:jc w:val="both"/>
         <w:rPr>
           <w:rFonts w:ascii="Courier New" w:hAnsi="Courier New" w:cs="Courier New"/>
           <w:i/>
           <w:iCs/>
         </w:rPr>
-        <w:t xml:space="preserve">Gridblock_2_3_NWTopCornerpoint_X Gridblock_2_3_NWTopCornerpoint_Y Gridblock_2_3_NWTopCornerpoint_Z Gridblock_2_3_NWBottomCornerpoint_X </w:t>
-      </w:r>
+      </w:pPr>
       <w:r>
         <w:rPr>
           <w:rFonts w:ascii="Courier New" w:hAnsi="Courier New" w:cs="Courier New"/>
           <w:i/>
           <w:iCs/>
         </w:rPr>
-        <w:lastRenderedPageBreak/>
-        <w:t>Gridblock_2_3_NWBottomCornerpoint_Y Gridblock_2_3_NWBottomCornerpoint_Z</w:t>
-      </w:r>
-    </w:p>
-    <w:p>
-      <w:pPr>
-        <w:ind w:left="720"/>
-        <w:jc w:val="both"/>
+        <w:t xml:space="preserve">Gridblock_2_3_NWTopCornerpoint_X Gridblock_2_3_NWTopCornerpoint_Y </w:t>
+      </w:r>
+      <w:r>
         <w:rPr>
           <w:rFonts w:ascii="Courier New" w:hAnsi="Courier New" w:cs="Courier New"/>
           <w:i/>
           <w:iCs/>
         </w:rPr>
-      </w:pPr>
-      <w:r>
+        <w:lastRenderedPageBreak/>
+        <w:t>Gridblock_2_3_NWTopCornerpoint_Z Gridblock_2_3_NWBottomCornerpoint_X Gridblock_2_3_NWBottomCornerpoint_Y Gridblock_2_3_NWBottomCornerpoint_Z</w:t>
+      </w:r>
+    </w:p>
+    <w:p>
+      <w:pPr>
+        <w:ind w:left="720"/>
+        <w:jc w:val="both"/>
         <w:rPr>
           <w:rFonts w:ascii="Courier New" w:hAnsi="Courier New" w:cs="Courier New"/>
           <w:i/>
           <w:iCs/>
         </w:rPr>
-        <w:t>Gridblock_3_3_NWTopCornerpoint_X Gridblock_3_3_NWTopCornerpoint_Y Gridblock_3_3_NWTopCornerpoint_Z Gridblock_3_3_NWBottomCornerpoint_X Gridblock_3_3_NWBottomCornerpoint_Y Gridblock_3_3_NWBottomCornerpoint_Z</w:t>
-      </w:r>
-    </w:p>
-    <w:p>
-      <w:pPr>
-        <w:ind w:left="720"/>
-        <w:jc w:val="both"/>
+      </w:pPr>
+      <w:r>
         <w:rPr>
           <w:rFonts w:ascii="Courier New" w:hAnsi="Courier New" w:cs="Courier New"/>
           <w:i/>
           <w:iCs/>
         </w:rPr>
-      </w:pPr>
-      <w:r>
+        <w:t>Gridblock_3_3_NWTopCornerpoint_X Gridblock_3_3_NWTopCornerpoint_Y Gridblock_3_3_NWTopCornerpoint_Z Gridblock_3_3_NWBottomCornerpoint_X Gridblock_3_3_NWBottomCornerpoint_Y Gridblock_3_3_NWBottomCornerpoint_Z</w:t>
+      </w:r>
+    </w:p>
+    <w:p>
+      <w:pPr>
+        <w:ind w:left="720"/>
+        <w:jc w:val="both"/>
         <w:rPr>
           <w:rFonts w:ascii="Courier New" w:hAnsi="Courier New" w:cs="Courier New"/>
           <w:i/>
           <w:iCs/>
         </w:rPr>
+      </w:pPr>
+      <w:r>
+        <w:rPr>
+          <w:rFonts w:ascii="Courier New" w:hAnsi="Courier New" w:cs="Courier New"/>
+          <w:i/>
+          <w:iCs/>
+        </w:rPr>
         <w:t>Gridblock_3_3_NETopCornerpoint_X Gridblock_3_3_NETopCornerpoint_Y Gridblock_3_3_NETopCornerpoint_Z Gridblock_3_3_NEBottomCornerpoint_X Gridblock_3_3_NEBottomCornerpoint_Y Gridblock_3_3_NEBottomCornerpoint_Z</w:t>
       </w:r>
     </w:p>
@@ -8393,19 +8579,21 @@
       <w:r>
         <w:t xml:space="preserve"> volumes, etc.); this must be done by the user.</w:t>
       </w:r>
-    </w:p>
-    <w:p>
       <w:r>
         <w:br w:type="page"/>
       </w:r>
     </w:p>
     <w:p>
       <w:pPr>
+        <w:jc w:val="both"/>
+      </w:pPr>
+    </w:p>
+    <w:p>
+      <w:pPr>
         <w:pStyle w:val="Heading1"/>
         <w:jc w:val="both"/>
       </w:pPr>
       <w:r>
-        <w:lastRenderedPageBreak/>
         <w:t>Processing and interpreting the o</w:t>
       </w:r>
       <w:r>
@@ -8779,7 +8967,11 @@
         <w:t xml:space="preserve"> is readable by the data analysis spreadsheets described below. </w:t>
       </w:r>
       <w:r>
-        <w:t xml:space="preserve">Each fracture is described in a separate block, which starts with a header line of information relating to the </w:t>
+        <w:t xml:space="preserve">Each fracture is described in a separate block, which starts with a </w:t>
+      </w:r>
+      <w:r>
+        <w:lastRenderedPageBreak/>
+        <w:t xml:space="preserve">header line of information relating to the </w:t>
       </w:r>
       <w:proofErr w:type="gramStart"/>
       <w:r>
@@ -8795,11 +8987,7 @@
       </w:r>
       <w:proofErr w:type="spellEnd"/>
       <w:r>
-        <w:t xml:space="preserve"> of </w:t>
-      </w:r>
-      <w:r>
-        <w:lastRenderedPageBreak/>
-        <w:t xml:space="preserve">the centre of the fracture, its radius, azimuth and whether it is active. For layer-bound </w:t>
+        <w:t xml:space="preserve"> of the centre of the fracture, its radius, azimuth and whether it is active. For layer-bound </w:t>
       </w:r>
       <w:proofErr w:type="spellStart"/>
       <w:r>
@@ -9278,6 +9466,7 @@
         <w:jc w:val="both"/>
       </w:pPr>
       <w:r>
+        <w:lastRenderedPageBreak/>
         <w:t xml:space="preserve">The </w:t>
       </w:r>
       <w:r>
@@ -9323,7 +9512,6 @@
         <w:jc w:val="both"/>
       </w:pPr>
       <w:r>
-        <w:lastRenderedPageBreak/>
         <w:t xml:space="preserve">The </w:t>
       </w:r>
       <w:r>
@@ -9424,6 +9612,745 @@
       <w:proofErr w:type="gramEnd"/>
       <w:r>
         <w:t xml:space="preserve"> other charts that show the evolution of the fracture network, and the individual fracture sets, through time. These show for example how the ratio of active to static fractures varies through time for the different fracture sets, and how the clear zone volume (the volume available for new fractures to nucleate in) decreases. They can easily be modified to show other data if required.</w:t>
+      </w:r>
+    </w:p>
+    <w:p>
+      <w:pPr>
+        <w:pStyle w:val="Heading2"/>
+      </w:pPr>
+      <w:r>
+        <w:t>Example models</w:t>
+      </w:r>
+    </w:p>
+    <w:p>
+      <w:r>
+        <w:t xml:space="preserve">The example models </w:t>
+      </w:r>
+      <w:r>
+        <w:t xml:space="preserve">provided with the standalone code </w:t>
+      </w:r>
+      <w:r>
+        <w:t xml:space="preserve">may be helpful to understand how to </w:t>
+      </w:r>
+      <w:r>
+        <w:t>design</w:t>
+      </w:r>
+      <w:r>
+        <w:t xml:space="preserve"> and analyse models to </w:t>
+      </w:r>
+      <w:r>
+        <w:t>replicate</w:t>
+      </w:r>
+      <w:r>
+        <w:t xml:space="preserve"> different aspects of fracture network evolution. </w:t>
+      </w:r>
+      <w:r>
+        <w:t xml:space="preserve">The </w:t>
+      </w:r>
+      <w:r>
+        <w:t xml:space="preserve">following </w:t>
+      </w:r>
+      <w:r>
+        <w:t>example models</w:t>
+      </w:r>
+      <w:r>
+        <w:t xml:space="preserve"> are contained in the </w:t>
+      </w:r>
+      <w:r>
+        <w:t xml:space="preserve">zip file </w:t>
+      </w:r>
+      <w:r>
+        <w:rPr>
+          <w:i/>
+          <w:iCs/>
+        </w:rPr>
+        <w:t>DFNGenerator_StandaloneProgram.zip</w:t>
+      </w:r>
+      <w:r>
+        <w:t>:</w:t>
+      </w:r>
+    </w:p>
+    <w:p>
+      <w:pPr>
+        <w:pStyle w:val="ListParagraph"/>
+        <w:numPr>
+          <w:ilvl w:val="0"/>
+          <w:numId w:val="18"/>
+        </w:numPr>
+      </w:pPr>
+      <w:r>
+        <w:rPr>
+          <w:b/>
+          <w:bCs/>
+        </w:rPr>
+        <w:t>Model A</w:t>
+      </w:r>
+      <w:r>
+        <w:t xml:space="preserve"> illustrates the growth of circular microfractures through time. It also shows how to output multiple DFNs representing different stages in the evolution of a fracture network. This is a small (10mx10mx1m) single-</w:t>
+      </w:r>
+      <w:proofErr w:type="spellStart"/>
+      <w:r>
+        <w:t>gridblock</w:t>
+      </w:r>
+      <w:proofErr w:type="spellEnd"/>
+      <w:r>
+        <w:t xml:space="preserve"> model; the microfracture outputs can be plotted using </w:t>
+      </w:r>
+      <w:r>
+        <w:t xml:space="preserve">the </w:t>
+      </w:r>
+      <w:r>
+        <w:rPr>
+          <w:b/>
+        </w:rPr>
+        <w:t>DFN_Plotter_microfractures.xlsm</w:t>
+      </w:r>
+      <w:r>
+        <w:t xml:space="preserve"> spreadsheet.</w:t>
+      </w:r>
+    </w:p>
+    <w:p>
+      <w:pPr>
+        <w:pStyle w:val="ListParagraph"/>
+        <w:numPr>
+          <w:ilvl w:val="0"/>
+          <w:numId w:val="18"/>
+        </w:numPr>
+      </w:pPr>
+      <w:r>
+        <w:rPr>
+          <w:b/>
+          <w:bCs/>
+        </w:rPr>
+        <w:t>Model B</w:t>
+      </w:r>
+      <w:r>
+        <w:t xml:space="preserve"> illustrates a fracture network </w:t>
+      </w:r>
+      <w:r>
+        <w:t xml:space="preserve">developing in response to a </w:t>
+      </w:r>
+      <w:r>
+        <w:t>uniaxial</w:t>
+      </w:r>
+      <w:r>
+        <w:t xml:space="preserve"> extensional strain</w:t>
+      </w:r>
+      <w:r>
+        <w:t xml:space="preserve"> with stress shadows.</w:t>
+      </w:r>
+      <w:r>
+        <w:t xml:space="preserve"> </w:t>
+      </w:r>
+      <w:r>
+        <w:t>It c</w:t>
+      </w:r>
+      <w:r>
+        <w:t>ontain</w:t>
+      </w:r>
+      <w:r>
+        <w:t>s</w:t>
+      </w:r>
+      <w:r>
+        <w:t xml:space="preserve"> just one fracture set</w:t>
+      </w:r>
+      <w:r>
+        <w:t xml:space="preserve"> but comprises 3x3 </w:t>
+      </w:r>
+      <w:proofErr w:type="spellStart"/>
+      <w:r>
+        <w:t>gridblocks</w:t>
+      </w:r>
+      <w:proofErr w:type="spellEnd"/>
+      <w:r>
+        <w:t xml:space="preserve">, all with identical input data. The model is 150x150m in size and 1m thick, and the output can be plotted using </w:t>
+      </w:r>
+      <w:r>
+        <w:t xml:space="preserve">the </w:t>
+      </w:r>
+      <w:r>
+        <w:rPr>
+          <w:b/>
+        </w:rPr>
+        <w:t>DFN_Plotter_macrofractures.xlsm</w:t>
+      </w:r>
+      <w:r>
+        <w:t xml:space="preserve"> </w:t>
+      </w:r>
+      <w:r>
+        <w:t>spreadsheet.</w:t>
+      </w:r>
+    </w:p>
+    <w:p>
+      <w:pPr>
+        <w:pStyle w:val="ListParagraph"/>
+        <w:numPr>
+          <w:ilvl w:val="0"/>
+          <w:numId w:val="18"/>
+        </w:numPr>
+      </w:pPr>
+      <w:r>
+        <w:rPr>
+          <w:b/>
+          <w:bCs/>
+        </w:rPr>
+        <w:t xml:space="preserve">Model </w:t>
+      </w:r>
+      <w:r>
+        <w:rPr>
+          <w:b/>
+          <w:bCs/>
+        </w:rPr>
+        <w:t>C</w:t>
+      </w:r>
+      <w:r>
+        <w:t xml:space="preserve"> illustrates a fracture network developing in response to a uniaxial extensional strain </w:t>
+      </w:r>
+      <w:r>
+        <w:t>with evenly distributed stress (</w:t>
+      </w:r>
+      <w:proofErr w:type="gramStart"/>
+      <w:r>
+        <w:t>i.e.</w:t>
+      </w:r>
+      <w:proofErr w:type="gramEnd"/>
+      <w:r>
+        <w:t xml:space="preserve"> without stress shadows)</w:t>
+      </w:r>
+      <w:r>
+        <w:t>.</w:t>
+      </w:r>
+      <w:r>
+        <w:t xml:space="preserve"> </w:t>
+      </w:r>
+      <w:r>
+        <w:t>It contains just one fracture set</w:t>
+      </w:r>
+      <w:r>
+        <w:t>, but since there are no stress shadows it does not reach saturation</w:t>
+      </w:r>
+      <w:r>
+        <w:t xml:space="preserve">. The </w:t>
+      </w:r>
+      <w:r>
+        <w:t xml:space="preserve">model </w:t>
+      </w:r>
+      <w:r>
+        <w:t>geometry and other input parameters are identical to Model B</w:t>
+      </w:r>
+      <w:r>
+        <w:t xml:space="preserve">, and the output can be plotted using the </w:t>
+      </w:r>
+      <w:r>
+        <w:rPr>
+          <w:b/>
+        </w:rPr>
+        <w:t>DFN_Plotter_macrofractures.xlsm</w:t>
+      </w:r>
+      <w:r>
+        <w:t xml:space="preserve"> spreadsheet.</w:t>
+      </w:r>
+    </w:p>
+    <w:p>
+      <w:pPr>
+        <w:pStyle w:val="ListParagraph"/>
+        <w:numPr>
+          <w:ilvl w:val="0"/>
+          <w:numId w:val="18"/>
+        </w:numPr>
+      </w:pPr>
+      <w:r>
+        <w:rPr>
+          <w:b/>
+          <w:bCs/>
+        </w:rPr>
+        <w:t xml:space="preserve">Model </w:t>
+      </w:r>
+      <w:r>
+        <w:rPr>
+          <w:b/>
+          <w:bCs/>
+        </w:rPr>
+        <w:t>D</w:t>
+      </w:r>
+      <w:r>
+        <w:t xml:space="preserve"> illustrates a</w:t>
+      </w:r>
+      <w:r>
+        <w:t>n isotropic</w:t>
+      </w:r>
+      <w:r>
+        <w:t xml:space="preserve"> fracture network </w:t>
+      </w:r>
+      <w:r>
+        <w:t xml:space="preserve">with two orthogonal fracture sets, </w:t>
+      </w:r>
+      <w:r>
+        <w:t>developing in response to a</w:t>
+      </w:r>
+      <w:r>
+        <w:t>n isotropic</w:t>
+      </w:r>
+      <w:r>
+        <w:t xml:space="preserve"> extensional strain with stress shadows.</w:t>
+      </w:r>
+      <w:r>
+        <w:t xml:space="preserve"> </w:t>
+      </w:r>
+      <w:r>
+        <w:t xml:space="preserve">The geometry and other input parameters are identical to Model B, and the output can be plotted using the </w:t>
+      </w:r>
+      <w:r>
+        <w:rPr>
+          <w:b/>
+        </w:rPr>
+        <w:t>DFN_Plotter_macrofractures.xlsm</w:t>
+      </w:r>
+      <w:r>
+        <w:t xml:space="preserve"> spreadsheet</w:t>
+      </w:r>
+      <w:r>
+        <w:t>.</w:t>
+      </w:r>
+    </w:p>
+    <w:p>
+      <w:pPr>
+        <w:pStyle w:val="ListParagraph"/>
+        <w:numPr>
+          <w:ilvl w:val="0"/>
+          <w:numId w:val="18"/>
+        </w:numPr>
+      </w:pPr>
+      <w:r>
+        <w:rPr>
+          <w:b/>
+          <w:bCs/>
+        </w:rPr>
+        <w:t xml:space="preserve">Model </w:t>
+      </w:r>
+      <w:r>
+        <w:rPr>
+          <w:b/>
+          <w:bCs/>
+        </w:rPr>
+        <w:t>E</w:t>
+      </w:r>
+      <w:r>
+        <w:t xml:space="preserve"> illustrates an </w:t>
+      </w:r>
+      <w:r>
+        <w:t>an</w:t>
+      </w:r>
+      <w:r>
+        <w:t xml:space="preserve">isotropic fracture network with two orthogonal fracture sets, developing in response to an </w:t>
+      </w:r>
+      <w:r>
+        <w:t>an</w:t>
+      </w:r>
+      <w:r>
+        <w:t>isotropic extensional strain with stress shadows.</w:t>
+      </w:r>
+      <w:r>
+        <w:t xml:space="preserve"> </w:t>
+      </w:r>
+      <w:r>
+        <w:t xml:space="preserve">The resulting fracture network comprises a primary set containing long fractures, and a secondary set containing shorter fractures that terminate against the primary set. </w:t>
+      </w:r>
+      <w:r>
+        <w:t xml:space="preserve">The model geometry and other input parameters are identical to Model B, and the output can be plotted using the </w:t>
+      </w:r>
+      <w:r>
+        <w:rPr>
+          <w:b/>
+        </w:rPr>
+        <w:t>DFN_Plotter_macrofractures.xlsm</w:t>
+      </w:r>
+      <w:r>
+        <w:t xml:space="preserve"> spreadsheet.</w:t>
+      </w:r>
+    </w:p>
+    <w:p>
+      <w:pPr>
+        <w:pStyle w:val="ListParagraph"/>
+        <w:numPr>
+          <w:ilvl w:val="0"/>
+          <w:numId w:val="18"/>
+        </w:numPr>
+      </w:pPr>
+      <w:r>
+        <w:rPr>
+          <w:b/>
+          <w:bCs/>
+        </w:rPr>
+        <w:lastRenderedPageBreak/>
+        <w:t xml:space="preserve">Model </w:t>
+      </w:r>
+      <w:r>
+        <w:rPr>
+          <w:b/>
+          <w:bCs/>
+        </w:rPr>
+        <w:t>F</w:t>
+      </w:r>
+      <w:r>
+        <w:t xml:space="preserve"> illustrates </w:t>
+      </w:r>
+      <w:r>
+        <w:t>a polygonal</w:t>
+      </w:r>
+      <w:r>
+        <w:t xml:space="preserve"> fracture network </w:t>
+      </w:r>
+      <w:r>
+        <w:t>comprising 6 fracture sets, striking at 30</w:t>
+      </w:r>
+      <w:r>
+        <w:rPr>
+          <w:rFonts w:cstheme="minorHAnsi"/>
+        </w:rPr>
+        <w:t>°</w:t>
+      </w:r>
+      <w:r>
+        <w:t xml:space="preserve"> intervals</w:t>
+      </w:r>
+      <w:r>
+        <w:t>, developing in response to an isotropic extensional strain with stress shadows.</w:t>
+      </w:r>
+      <w:r>
+        <w:t xml:space="preserve"> </w:t>
+      </w:r>
+      <w:r>
+        <w:t xml:space="preserve">The </w:t>
+      </w:r>
+      <w:r>
+        <w:t xml:space="preserve">model </w:t>
+      </w:r>
+      <w:r>
+        <w:t xml:space="preserve">geometry and other input parameters are identical to Model B, </w:t>
+      </w:r>
+      <w:r>
+        <w:t>but</w:t>
+      </w:r>
+      <w:r>
+        <w:t xml:space="preserve"> the output </w:t>
+      </w:r>
+      <w:r>
+        <w:t>is</w:t>
+      </w:r>
+      <w:r>
+        <w:t xml:space="preserve"> plotted using the </w:t>
+      </w:r>
+      <w:r>
+        <w:rPr>
+          <w:b/>
+        </w:rPr>
+        <w:t>DFN_Plotter_6set.xlsm</w:t>
+      </w:r>
+      <w:r>
+        <w:t xml:space="preserve"> </w:t>
+      </w:r>
+      <w:r>
+        <w:t>spreadsheet.</w:t>
+      </w:r>
+    </w:p>
+    <w:p>
+      <w:pPr>
+        <w:pStyle w:val="ListParagraph"/>
+        <w:numPr>
+          <w:ilvl w:val="0"/>
+          <w:numId w:val="18"/>
+        </w:numPr>
+      </w:pPr>
+      <w:r>
+        <w:rPr>
+          <w:b/>
+          <w:bCs/>
+        </w:rPr>
+        <w:t xml:space="preserve">Model </w:t>
+      </w:r>
+      <w:r>
+        <w:rPr>
+          <w:b/>
+          <w:bCs/>
+        </w:rPr>
+        <w:t>G</w:t>
+      </w:r>
+      <w:r>
+        <w:t xml:space="preserve"> illustrates a </w:t>
+      </w:r>
+      <w:r>
+        <w:t>conjugate strike-slip</w:t>
+      </w:r>
+      <w:r>
+        <w:t xml:space="preserve"> fracture network, developing in response to </w:t>
+      </w:r>
+      <w:r>
+        <w:t>a shear</w:t>
+      </w:r>
+      <w:r>
+        <w:t xml:space="preserve"> strain </w:t>
+      </w:r>
+      <w:r>
+        <w:t xml:space="preserve">(i.e. </w:t>
+      </w:r>
+      <w:r>
+        <w:rPr>
+          <w:rFonts w:ascii="Symbol" w:hAnsi="Symbol"/>
+        </w:rPr>
+        <w:t>e</w:t>
+      </w:r>
+      <w:proofErr w:type="spellStart"/>
+      <w:r>
+        <w:rPr>
+          <w:vertAlign w:val="subscript"/>
+        </w:rPr>
+        <w:t>hmax</w:t>
+      </w:r>
+      <w:proofErr w:type="spellEnd"/>
+      <w:r>
+        <w:t xml:space="preserve"> = -</w:t>
+      </w:r>
+      <w:r>
+        <w:rPr>
+          <w:rFonts w:ascii="Symbol" w:hAnsi="Symbol"/>
+        </w:rPr>
+        <w:t>e</w:t>
+      </w:r>
+      <w:proofErr w:type="spellStart"/>
+      <w:proofErr w:type="gramStart"/>
+      <w:r>
+        <w:rPr>
+          <w:vertAlign w:val="subscript"/>
+        </w:rPr>
+        <w:t>hm</w:t>
+      </w:r>
+      <w:r>
+        <w:rPr>
+          <w:vertAlign w:val="subscript"/>
+        </w:rPr>
+        <w:t>in</w:t>
+      </w:r>
+      <w:proofErr w:type="spellEnd"/>
+      <w:r>
+        <w:rPr>
+          <w:vertAlign w:val="subscript"/>
+        </w:rPr>
+        <w:t xml:space="preserve"> </w:t>
+      </w:r>
+      <w:r>
+        <w:t>)</w:t>
+      </w:r>
+      <w:proofErr w:type="gramEnd"/>
+      <w:r>
+        <w:t xml:space="preserve"> </w:t>
+      </w:r>
+      <w:r>
+        <w:t>with stress shadows.</w:t>
+      </w:r>
+      <w:r>
+        <w:t xml:space="preserve"> </w:t>
+      </w:r>
+      <w:r>
+        <w:t xml:space="preserve">The fracture network comprises </w:t>
+      </w:r>
+      <w:r>
+        <w:t>6 fracture sets</w:t>
+      </w:r>
+      <w:r>
+        <w:t xml:space="preserve"> in total</w:t>
+      </w:r>
+      <w:r>
+        <w:t>, striking at 30</w:t>
+      </w:r>
+      <w:r>
+        <w:rPr>
+          <w:rFonts w:cstheme="minorHAnsi"/>
+        </w:rPr>
+        <w:t>°</w:t>
+      </w:r>
+      <w:r>
+        <w:t xml:space="preserve"> intervals,</w:t>
+      </w:r>
+      <w:r>
+        <w:t xml:space="preserve"> but </w:t>
+      </w:r>
+      <w:r>
+        <w:t xml:space="preserve">the strain is mostly accommodated on two conjugate sets </w:t>
+      </w:r>
+      <w:r>
+        <w:t xml:space="preserve">striking </w:t>
+      </w:r>
+      <w:r>
+        <w:t>6</w:t>
+      </w:r>
+      <w:r>
+        <w:t>0</w:t>
+      </w:r>
+      <w:r>
+        <w:rPr>
+          <w:rFonts w:cstheme="minorHAnsi"/>
+        </w:rPr>
+        <w:t>°</w:t>
+      </w:r>
+      <w:r>
+        <w:t xml:space="preserve"> </w:t>
+      </w:r>
+      <w:r>
+        <w:t xml:space="preserve">apart. </w:t>
+      </w:r>
+      <w:r>
+        <w:t xml:space="preserve">The model geometry and other input parameters are identical to Model B, but the output is plotted using the </w:t>
+      </w:r>
+      <w:r>
+        <w:rPr>
+          <w:b/>
+        </w:rPr>
+        <w:t>DFN_Plotter_6set.xlsm</w:t>
+      </w:r>
+      <w:r>
+        <w:t xml:space="preserve"> spreadsheet.</w:t>
+      </w:r>
+    </w:p>
+    <w:p>
+      <w:pPr>
+        <w:pStyle w:val="ListParagraph"/>
+        <w:numPr>
+          <w:ilvl w:val="0"/>
+          <w:numId w:val="18"/>
+        </w:numPr>
+      </w:pPr>
+      <w:r>
+        <w:rPr>
+          <w:b/>
+          <w:bCs/>
+        </w:rPr>
+        <w:t xml:space="preserve">Model </w:t>
+      </w:r>
+      <w:r>
+        <w:rPr>
+          <w:b/>
+          <w:bCs/>
+        </w:rPr>
+        <w:t>H</w:t>
+      </w:r>
+      <w:r>
+        <w:t xml:space="preserve"> illustrates an isotropic network </w:t>
+      </w:r>
+      <w:r>
+        <w:t>of Mode 1 dilatant fractures, comprising</w:t>
+      </w:r>
+      <w:r>
+        <w:t xml:space="preserve"> two orthogonal fracture sets, developing in response to an isotropic extensional strain with stress shadows</w:t>
+      </w:r>
+      <w:r>
+        <w:t xml:space="preserve"> and high fluid overpressure</w:t>
+      </w:r>
+      <w:r>
+        <w:t>.</w:t>
+      </w:r>
+      <w:r>
+        <w:t xml:space="preserve"> </w:t>
+      </w:r>
+      <w:r>
+        <w:t xml:space="preserve">The model is </w:t>
+      </w:r>
+      <w:r>
+        <w:t>3</w:t>
+      </w:r>
+      <w:r>
+        <w:t>0x</w:t>
+      </w:r>
+      <w:r>
+        <w:t>3</w:t>
+      </w:r>
+      <w:r>
+        <w:t xml:space="preserve">0m in size and </w:t>
+      </w:r>
+      <w:r>
+        <w:t>0.</w:t>
+      </w:r>
+      <w:r>
+        <w:t xml:space="preserve">1m thick, </w:t>
+      </w:r>
+      <w:r>
+        <w:t xml:space="preserve">comprising 3x3 </w:t>
+      </w:r>
+      <w:proofErr w:type="spellStart"/>
+      <w:r>
+        <w:t>gridblocks</w:t>
+      </w:r>
+      <w:proofErr w:type="spellEnd"/>
+      <w:r>
+        <w:t>, all with identical input data</w:t>
+      </w:r>
+      <w:r>
+        <w:t>. T</w:t>
+      </w:r>
+      <w:r>
+        <w:t xml:space="preserve">he output can be plotted using the </w:t>
+      </w:r>
+      <w:r>
+        <w:rPr>
+          <w:b/>
+        </w:rPr>
+        <w:t>DFN_Plotter_macrofractures.xlsm</w:t>
+      </w:r>
+      <w:r>
+        <w:t xml:space="preserve"> spreadsheet</w:t>
+      </w:r>
+      <w:r>
+        <w:t xml:space="preserve">, but this requires some manual editing as only one fracture </w:t>
+      </w:r>
+      <w:proofErr w:type="spellStart"/>
+      <w:r>
+        <w:t>dipset</w:t>
+      </w:r>
+      <w:proofErr w:type="spellEnd"/>
+      <w:r>
+        <w:t xml:space="preserve"> is generated for each set</w:t>
+      </w:r>
+      <w:r>
+        <w:t>.</w:t>
+      </w:r>
+    </w:p>
+    <w:p>
+      <w:r>
+        <w:t xml:space="preserve">Note that </w:t>
+      </w:r>
+      <w:r>
+        <w:rPr>
+          <w:i/>
+          <w:iCs/>
+        </w:rPr>
+        <w:t>DFNGenerator_StandaloneProgram.zip</w:t>
+      </w:r>
+      <w:r>
+        <w:t xml:space="preserve"> contains</w:t>
+      </w:r>
+      <w:r>
+        <w:t xml:space="preserve"> only the</w:t>
+      </w:r>
+      <w:r>
+        <w:t xml:space="preserve"> configuration files for the example models</w:t>
+      </w:r>
+      <w:r>
+        <w:t xml:space="preserve">; </w:t>
+      </w:r>
+      <w:proofErr w:type="gramStart"/>
+      <w:r>
+        <w:t>however</w:t>
+      </w:r>
+      <w:proofErr w:type="gramEnd"/>
+      <w:r>
+        <w:t xml:space="preserve"> the spreadsheets showing the output from these models can be downloaded directly from the </w:t>
+      </w:r>
+      <w:proofErr w:type="spellStart"/>
+      <w:r>
+        <w:t>Test_models</w:t>
+      </w:r>
+      <w:proofErr w:type="spellEnd"/>
+      <w:r>
+        <w:t xml:space="preserve"> folder.</w:t>
       </w:r>
     </w:p>
     <w:p>
@@ -11479,6 +12406,119 @@
     <w:nsid w:val="61473CEC"/>
     <w:multiLevelType w:val="hybridMultilevel"/>
     <w:tmpl w:val="BD7A9996"/>
+    <w:lvl w:ilvl="0" w:tplc="08090001">
+      <w:start w:val="1"/>
+      <w:numFmt w:val="bullet"/>
+      <w:lvlText w:val=""/>
+      <w:lvlJc w:val="left"/>
+      <w:pPr>
+        <w:ind w:left="360" w:hanging="360"/>
+      </w:pPr>
+      <w:rPr>
+        <w:rFonts w:ascii="Symbol" w:hAnsi="Symbol" w:hint="default"/>
+      </w:rPr>
+    </w:lvl>
+    <w:lvl w:ilvl="1" w:tplc="08090003" w:tentative="1">
+      <w:start w:val="1"/>
+      <w:numFmt w:val="bullet"/>
+      <w:lvlText w:val="o"/>
+      <w:lvlJc w:val="left"/>
+      <w:pPr>
+        <w:ind w:left="1080" w:hanging="360"/>
+      </w:pPr>
+      <w:rPr>
+        <w:rFonts w:ascii="Courier New" w:hAnsi="Courier New" w:cs="Courier New" w:hint="default"/>
+      </w:rPr>
+    </w:lvl>
+    <w:lvl w:ilvl="2" w:tplc="08090005" w:tentative="1">
+      <w:start w:val="1"/>
+      <w:numFmt w:val="bullet"/>
+      <w:lvlText w:val=""/>
+      <w:lvlJc w:val="left"/>
+      <w:pPr>
+        <w:ind w:left="1800" w:hanging="360"/>
+      </w:pPr>
+      <w:rPr>
+        <w:rFonts w:ascii="Wingdings" w:hAnsi="Wingdings" w:hint="default"/>
+      </w:rPr>
+    </w:lvl>
+    <w:lvl w:ilvl="3" w:tplc="08090001" w:tentative="1">
+      <w:start w:val="1"/>
+      <w:numFmt w:val="bullet"/>
+      <w:lvlText w:val=""/>
+      <w:lvlJc w:val="left"/>
+      <w:pPr>
+        <w:ind w:left="2520" w:hanging="360"/>
+      </w:pPr>
+      <w:rPr>
+        <w:rFonts w:ascii="Symbol" w:hAnsi="Symbol" w:hint="default"/>
+      </w:rPr>
+    </w:lvl>
+    <w:lvl w:ilvl="4" w:tplc="08090003" w:tentative="1">
+      <w:start w:val="1"/>
+      <w:numFmt w:val="bullet"/>
+      <w:lvlText w:val="o"/>
+      <w:lvlJc w:val="left"/>
+      <w:pPr>
+        <w:ind w:left="3240" w:hanging="360"/>
+      </w:pPr>
+      <w:rPr>
+        <w:rFonts w:ascii="Courier New" w:hAnsi="Courier New" w:cs="Courier New" w:hint="default"/>
+      </w:rPr>
+    </w:lvl>
+    <w:lvl w:ilvl="5" w:tplc="08090005" w:tentative="1">
+      <w:start w:val="1"/>
+      <w:numFmt w:val="bullet"/>
+      <w:lvlText w:val=""/>
+      <w:lvlJc w:val="left"/>
+      <w:pPr>
+        <w:ind w:left="3960" w:hanging="360"/>
+      </w:pPr>
+      <w:rPr>
+        <w:rFonts w:ascii="Wingdings" w:hAnsi="Wingdings" w:hint="default"/>
+      </w:rPr>
+    </w:lvl>
+    <w:lvl w:ilvl="6" w:tplc="08090001" w:tentative="1">
+      <w:start w:val="1"/>
+      <w:numFmt w:val="bullet"/>
+      <w:lvlText w:val=""/>
+      <w:lvlJc w:val="left"/>
+      <w:pPr>
+        <w:ind w:left="4680" w:hanging="360"/>
+      </w:pPr>
+      <w:rPr>
+        <w:rFonts w:ascii="Symbol" w:hAnsi="Symbol" w:hint="default"/>
+      </w:rPr>
+    </w:lvl>
+    <w:lvl w:ilvl="7" w:tplc="08090003" w:tentative="1">
+      <w:start w:val="1"/>
+      <w:numFmt w:val="bullet"/>
+      <w:lvlText w:val="o"/>
+      <w:lvlJc w:val="left"/>
+      <w:pPr>
+        <w:ind w:left="5400" w:hanging="360"/>
+      </w:pPr>
+      <w:rPr>
+        <w:rFonts w:ascii="Courier New" w:hAnsi="Courier New" w:cs="Courier New" w:hint="default"/>
+      </w:rPr>
+    </w:lvl>
+    <w:lvl w:ilvl="8" w:tplc="08090005" w:tentative="1">
+      <w:start w:val="1"/>
+      <w:numFmt w:val="bullet"/>
+      <w:lvlText w:val=""/>
+      <w:lvlJc w:val="left"/>
+      <w:pPr>
+        <w:ind w:left="6120" w:hanging="360"/>
+      </w:pPr>
+      <w:rPr>
+        <w:rFonts w:ascii="Wingdings" w:hAnsi="Wingdings" w:hint="default"/>
+      </w:rPr>
+    </w:lvl>
+  </w:abstractNum>
+  <w:abstractNum w:abstractNumId="17" w15:restartNumberingAfterBreak="0">
+    <w:nsid w:val="77AA185A"/>
+    <w:multiLevelType w:val="hybridMultilevel"/>
+    <w:tmpl w:val="F26E05C6"/>
     <w:lvl w:ilvl="0" w:tplc="08090001">
       <w:start w:val="1"/>
       <w:numFmt w:val="bullet"/>
@@ -11638,6 +12678,9 @@
   </w:num>
   <w:num w:numId="17">
     <w:abstractNumId w:val="10"/>
+  </w:num>
+  <w:num w:numId="18">
+    <w:abstractNumId w:val="17"/>
   </w:num>
 </w:numbering>
 </file>

</xml_diff>

<commit_message>
Corrected spelling mistakes in documentation
</commit_message>
<xml_diff>
--- a/Documentation/DFN_Generator_Standalone_UserGuide.docx
+++ b/Documentation/DFN_Generator_Standalone_UserGuide.docx
@@ -31,7 +31,13 @@
         <w:jc w:val="both"/>
       </w:pPr>
       <w:r>
-        <w:t>Michael Welch, Michael L</w:t>
+        <w:t>Michael Welch, Mi</w:t>
+      </w:r>
+      <w:r>
+        <w:t>k</w:t>
+      </w:r>
+      <w:r>
+        <w:t>ael L</w:t>
       </w:r>
       <w:r>
         <w:rPr>
@@ -64,7 +70,7 @@
         <w:rPr>
           <w:noProof/>
         </w:rPr>
-        <w:t>13/09/2021</w:t>
+        <w:t>14/09/2021</w:t>
       </w:r>
       <w:r>
         <w:fldChar w:fldCharType="end"/>
@@ -1492,19 +1498,7 @@
       </w:r>
       <w:proofErr w:type="gramEnd"/>
       <w:r>
-        <w:t xml:space="preserve"> strain/s, </w:t>
-      </w:r>
-      <w:r>
-        <w:t>strain</w:t>
-      </w:r>
-      <w:r>
-        <w:t xml:space="preserve">/year or </w:t>
-      </w:r>
-      <w:r>
-        <w:t>strain</w:t>
-      </w:r>
-      <w:r>
-        <w:t>/ma).</w:t>
+        <w:t xml:space="preserve"> strain/s, strain/year or strain/ma).</w:t>
       </w:r>
     </w:p>
     <w:p>
@@ -4424,10 +4418,7 @@
         <w:t>Set these values to the approximate maximum length of fractures generated</w:t>
       </w:r>
       <w:r>
-        <w:t xml:space="preserve"> </w:t>
-      </w:r>
-      <w:r>
-        <w:t>(in metres)</w:t>
+        <w:t xml:space="preserve"> (in metres)</w:t>
       </w:r>
       <w:r>
         <w:t xml:space="preserve">; if </w:t>
@@ -5024,16 +5015,7 @@
         <w:t xml:space="preserve"> boundary</w:t>
       </w:r>
       <w:r>
-        <w:t xml:space="preserve"> </w:t>
-      </w:r>
-      <w:r>
-        <w:t xml:space="preserve">(in </w:t>
-      </w:r>
-      <w:r>
-        <w:t>radians</w:t>
-      </w:r>
-      <w:r>
-        <w:t>)</w:t>
+        <w:t xml:space="preserve"> (in radians)</w:t>
       </w:r>
       <w:r>
         <w:t xml:space="preserve">. If the orientation of the fracture set varies across the </w:t>
@@ -5082,10 +5064,7 @@
       </w:r>
       <w:proofErr w:type="spellEnd"/>
       <w:r>
-        <w:t xml:space="preserve"> </w:t>
-      </w:r>
-      <w:r>
-        <w:t>(in metres)</w:t>
+        <w:t xml:space="preserve"> (in metres)</w:t>
       </w:r>
       <w:r>
         <w:t xml:space="preserve">; the explicit DFN will not be calculated for </w:t>
@@ -5424,10 +5403,7 @@
         <w:t xml:space="preserve"> Specifies the minimum radius for microfractures to be included in explicit DFN</w:t>
       </w:r>
       <w:r>
-        <w:t xml:space="preserve"> </w:t>
-      </w:r>
-      <w:r>
-        <w:t>(in metres)</w:t>
+        <w:t xml:space="preserve"> (in metres)</w:t>
       </w:r>
       <w:r>
         <w:t>. Set this to 0 to exclude microfractures from DFN; set to between 0 and half layer thickness to include larger microfractures in the DFN</w:t>
@@ -9642,19 +9618,10 @@
         <w:t>replicate</w:t>
       </w:r>
       <w:r>
-        <w:t xml:space="preserve"> different aspects of fracture network evolution. </w:t>
-      </w:r>
-      <w:r>
-        <w:t xml:space="preserve">The </w:t>
-      </w:r>
-      <w:r>
-        <w:t xml:space="preserve">following </w:t>
-      </w:r>
-      <w:r>
-        <w:t>example models</w:t>
-      </w:r>
-      <w:r>
-        <w:t xml:space="preserve"> are contained in the </w:t>
+        <w:t xml:space="preserve"> different aspects of fracture network evolution. The </w:t>
+      </w:r>
+      <w:r>
+        <w:t xml:space="preserve">following example models are contained in the </w:t>
       </w:r>
       <w:r>
         <w:t xml:space="preserve">zip file </w:t>
@@ -9694,10 +9661,7 @@
       </w:r>
       <w:proofErr w:type="spellEnd"/>
       <w:r>
-        <w:t xml:space="preserve"> model; the microfracture outputs can be plotted using </w:t>
-      </w:r>
-      <w:r>
-        <w:t xml:space="preserve">the </w:t>
+        <w:t xml:space="preserve"> model; the microfracture outputs can be plotted using the </w:t>
       </w:r>
       <w:r>
         <w:rPr>
@@ -9725,37 +9689,13 @@
         <w:t>Model B</w:t>
       </w:r>
       <w:r>
-        <w:t xml:space="preserve"> illustrates a fracture network </w:t>
-      </w:r>
-      <w:r>
-        <w:t xml:space="preserve">developing in response to a </w:t>
-      </w:r>
-      <w:r>
-        <w:t>uniaxial</w:t>
-      </w:r>
-      <w:r>
-        <w:t xml:space="preserve"> extensional strain</w:t>
-      </w:r>
-      <w:r>
-        <w:t xml:space="preserve"> with stress shadows.</w:t>
-      </w:r>
-      <w:r>
-        <w:t xml:space="preserve"> </w:t>
-      </w:r>
-      <w:r>
-        <w:t>It c</w:t>
-      </w:r>
-      <w:r>
-        <w:t>ontain</w:t>
-      </w:r>
-      <w:r>
-        <w:t>s</w:t>
-      </w:r>
-      <w:r>
-        <w:t xml:space="preserve"> just one fracture set</w:t>
-      </w:r>
-      <w:r>
-        <w:t xml:space="preserve"> but comprises 3x3 </w:t>
+        <w:t xml:space="preserve"> illustrates a fracture network developing in response to a uniaxial extensional strain with stress shadows.</w:t>
+      </w:r>
+      <w:r>
+        <w:t xml:space="preserve"> </w:t>
+      </w:r>
+      <w:r>
+        <w:t xml:space="preserve">It contains just one fracture set but comprises 3x3 </w:t>
       </w:r>
       <w:proofErr w:type="spellStart"/>
       <w:r>
@@ -9763,10 +9703,7 @@
       </w:r>
       <w:proofErr w:type="spellEnd"/>
       <w:r>
-        <w:t xml:space="preserve">, all with identical input data. The model is 150x150m in size and 1m thick, and the output can be plotted using </w:t>
-      </w:r>
-      <w:r>
-        <w:t xml:space="preserve">the </w:t>
+        <w:t xml:space="preserve">, all with identical input data. The model is 150x150m in size and 1m thick, and the output can be plotted using the </w:t>
       </w:r>
       <w:r>
         <w:rPr>
@@ -9775,10 +9712,7 @@
         <w:t>DFN_Plotter_macrofractures.xlsm</w:t>
       </w:r>
       <w:r>
-        <w:t xml:space="preserve"> </w:t>
-      </w:r>
-      <w:r>
-        <w:t>spreadsheet.</w:t>
+        <w:t xml:space="preserve"> spreadsheet.</w:t>
       </w:r>
     </w:p>
     <w:p>
@@ -9794,20 +9728,10 @@
           <w:b/>
           <w:bCs/>
         </w:rPr>
-        <w:t xml:space="preserve">Model </w:t>
-      </w:r>
-      <w:r>
-        <w:rPr>
-          <w:b/>
-          <w:bCs/>
-        </w:rPr>
-        <w:t>C</w:t>
-      </w:r>
-      <w:r>
-        <w:t xml:space="preserve"> illustrates a fracture network developing in response to a uniaxial extensional strain </w:t>
-      </w:r>
-      <w:r>
-        <w:t>with evenly distributed stress (</w:t>
+        <w:t>Model C</w:t>
+      </w:r>
+      <w:r>
+        <w:t xml:space="preserve"> illustrates a fracture network developing in response to a uniaxial extensional strain with evenly distributed stress (</w:t>
       </w:r>
       <w:proofErr w:type="gramStart"/>
       <w:r>
@@ -9815,31 +9739,19 @@
       </w:r>
       <w:proofErr w:type="gramEnd"/>
       <w:r>
-        <w:t xml:space="preserve"> without stress shadows)</w:t>
-      </w:r>
-      <w:r>
-        <w:t>.</w:t>
-      </w:r>
-      <w:r>
-        <w:t xml:space="preserve"> </w:t>
-      </w:r>
-      <w:r>
-        <w:t>It contains just one fracture set</w:t>
-      </w:r>
-      <w:r>
-        <w:t>, but since there are no stress shadows it does not reach saturation</w:t>
-      </w:r>
-      <w:r>
-        <w:t xml:space="preserve">. The </w:t>
+        <w:t xml:space="preserve"> without stress shadows).</w:t>
+      </w:r>
+      <w:r>
+        <w:t xml:space="preserve"> </w:t>
+      </w:r>
+      <w:r>
+        <w:t xml:space="preserve">It contains just one fracture set, but since there are no stress shadows it does not reach saturation. The </w:t>
       </w:r>
       <w:r>
         <w:t xml:space="preserve">model </w:t>
       </w:r>
       <w:r>
-        <w:t>geometry and other input parameters are identical to Model B</w:t>
-      </w:r>
-      <w:r>
-        <w:t xml:space="preserve">, and the output can be plotted using the </w:t>
+        <w:t xml:space="preserve">geometry and other input parameters are identical to Model B, and the output can be plotted using the </w:t>
       </w:r>
       <w:r>
         <w:rPr>
@@ -9864,14 +9776,7 @@
           <w:b/>
           <w:bCs/>
         </w:rPr>
-        <w:t xml:space="preserve">Model </w:t>
-      </w:r>
-      <w:r>
-        <w:rPr>
-          <w:b/>
-          <w:bCs/>
-        </w:rPr>
-        <w:t>D</w:t>
+        <w:t>Model D</w:t>
       </w:r>
       <w:r>
         <w:t xml:space="preserve"> illustrates a</w:t>
@@ -9886,13 +9791,7 @@
         <w:t xml:space="preserve">with two orthogonal fracture sets, </w:t>
       </w:r>
       <w:r>
-        <w:t>developing in response to a</w:t>
-      </w:r>
-      <w:r>
-        <w:t>n isotropic</w:t>
-      </w:r>
-      <w:r>
-        <w:t xml:space="preserve"> extensional strain with stress shadows.</w:t>
+        <w:t>developing in response to an isotropic extensional strain with stress shadows.</w:t>
       </w:r>
       <w:r>
         <w:t xml:space="preserve"> </w:t>
@@ -9926,38 +9825,16 @@
           <w:b/>
           <w:bCs/>
         </w:rPr>
-        <w:t xml:space="preserve">Model </w:t>
-      </w:r>
-      <w:r>
-        <w:rPr>
-          <w:b/>
-          <w:bCs/>
-        </w:rPr>
-        <w:t>E</w:t>
-      </w:r>
-      <w:r>
-        <w:t xml:space="preserve"> illustrates an </w:t>
-      </w:r>
-      <w:r>
-        <w:t>an</w:t>
-      </w:r>
-      <w:r>
-        <w:t xml:space="preserve">isotropic fracture network with two orthogonal fracture sets, developing in response to an </w:t>
-      </w:r>
-      <w:r>
-        <w:t>an</w:t>
-      </w:r>
-      <w:r>
-        <w:t>isotropic extensional strain with stress shadows.</w:t>
-      </w:r>
-      <w:r>
-        <w:t xml:space="preserve"> </w:t>
-      </w:r>
-      <w:r>
-        <w:t xml:space="preserve">The resulting fracture network comprises a primary set containing long fractures, and a secondary set containing shorter fractures that terminate against the primary set. </w:t>
-      </w:r>
-      <w:r>
-        <w:t xml:space="preserve">The model geometry and other input parameters are identical to Model B, and the output can be plotted using the </w:t>
+        <w:t>Model E</w:t>
+      </w:r>
+      <w:r>
+        <w:t xml:space="preserve"> illustrates an anisotropic fracture network with two orthogonal fracture sets, developing in response to an anisotropic extensional strain with stress shadows.</w:t>
+      </w:r>
+      <w:r>
+        <w:t xml:space="preserve"> </w:t>
+      </w:r>
+      <w:r>
+        <w:t xml:space="preserve">The resulting fracture network comprises a primary set containing long fractures, and a secondary set containing shorter fractures that terminate against the primary set. The model geometry and other input parameters are identical to Model B, and the output can be plotted using the </w:t>
       </w:r>
       <w:r>
         <w:rPr>
@@ -9983,26 +9860,10 @@
           <w:bCs/>
         </w:rPr>
         <w:lastRenderedPageBreak/>
-        <w:t xml:space="preserve">Model </w:t>
-      </w:r>
-      <w:r>
-        <w:rPr>
-          <w:b/>
-          <w:bCs/>
-        </w:rPr>
-        <w:t>F</w:t>
-      </w:r>
-      <w:r>
-        <w:t xml:space="preserve"> illustrates </w:t>
-      </w:r>
-      <w:r>
-        <w:t>a polygonal</w:t>
-      </w:r>
-      <w:r>
-        <w:t xml:space="preserve"> fracture network </w:t>
-      </w:r>
-      <w:r>
-        <w:t>comprising 6 fracture sets, striking at 30</w:t>
+        <w:t>Model F</w:t>
+      </w:r>
+      <w:r>
+        <w:t xml:space="preserve"> illustrates a polygonal fracture network comprising 6 fracture sets, striking at 30</w:t>
       </w:r>
       <w:r>
         <w:rPr>
@@ -10011,34 +9872,13 @@
         <w:t>°</w:t>
       </w:r>
       <w:r>
-        <w:t xml:space="preserve"> intervals</w:t>
-      </w:r>
-      <w:r>
-        <w:t>, developing in response to an isotropic extensional strain with stress shadows.</w:t>
-      </w:r>
-      <w:r>
-        <w:t xml:space="preserve"> </w:t>
-      </w:r>
-      <w:r>
-        <w:t xml:space="preserve">The </w:t>
-      </w:r>
-      <w:r>
-        <w:t xml:space="preserve">model </w:t>
-      </w:r>
-      <w:r>
-        <w:t xml:space="preserve">geometry and other input parameters are identical to Model B, </w:t>
-      </w:r>
-      <w:r>
-        <w:t>but</w:t>
-      </w:r>
-      <w:r>
-        <w:t xml:space="preserve"> the output </w:t>
-      </w:r>
-      <w:r>
-        <w:t>is</w:t>
-      </w:r>
-      <w:r>
-        <w:t xml:space="preserve"> plotted using the </w:t>
+        <w:t xml:space="preserve"> intervals, developing in response to an isotropic extensional strain with stress shadows.</w:t>
+      </w:r>
+      <w:r>
+        <w:t xml:space="preserve"> </w:t>
+      </w:r>
+      <w:r>
+        <w:t xml:space="preserve">The model geometry and other input parameters are identical to Model B, but the output is plotted using the </w:t>
       </w:r>
       <w:r>
         <w:rPr>
@@ -10047,10 +9887,7 @@
         <w:t>DFN_Plotter_6set.xlsm</w:t>
       </w:r>
       <w:r>
-        <w:t xml:space="preserve"> </w:t>
-      </w:r>
-      <w:r>
-        <w:t>spreadsheet.</w:t>
+        <w:t xml:space="preserve"> spreadsheet.</w:t>
       </w:r>
     </w:p>
     <w:p>
@@ -10066,32 +9903,10 @@
           <w:b/>
           <w:bCs/>
         </w:rPr>
-        <w:t xml:space="preserve">Model </w:t>
-      </w:r>
-      <w:r>
-        <w:rPr>
-          <w:b/>
-          <w:bCs/>
-        </w:rPr>
-        <w:t>G</w:t>
-      </w:r>
-      <w:r>
-        <w:t xml:space="preserve"> illustrates a </w:t>
-      </w:r>
-      <w:r>
-        <w:t>conjugate strike-slip</w:t>
-      </w:r>
-      <w:r>
-        <w:t xml:space="preserve"> fracture network, developing in response to </w:t>
-      </w:r>
-      <w:r>
-        <w:t>a shear</w:t>
-      </w:r>
-      <w:r>
-        <w:t xml:space="preserve"> strain </w:t>
-      </w:r>
-      <w:r>
-        <w:t xml:space="preserve">(i.e. </w:t>
+        <w:t>Model G</w:t>
+      </w:r>
+      <w:r>
+        <w:t xml:space="preserve"> illustrates a conjugate strike-slip fracture network, developing in response to a shear strain (i.e. </w:t>
       </w:r>
       <w:r>
         <w:rPr>
@@ -10122,19 +9937,13 @@
         <w:rPr>
           <w:vertAlign w:val="subscript"/>
         </w:rPr>
-        <w:t>hm</w:t>
-      </w:r>
+        <w:t>hmin</w:t>
+      </w:r>
+      <w:proofErr w:type="spellEnd"/>
       <w:r>
         <w:rPr>
           <w:vertAlign w:val="subscript"/>
         </w:rPr>
-        <w:t>in</w:t>
-      </w:r>
-      <w:proofErr w:type="spellEnd"/>
-      <w:r>
-        <w:rPr>
-          <w:vertAlign w:val="subscript"/>
-        </w:rPr>
         <w:t xml:space="preserve"> </w:t>
       </w:r>
       <w:r>
@@ -10142,25 +9951,13 @@
       </w:r>
       <w:proofErr w:type="gramEnd"/>
       <w:r>
-        <w:t xml:space="preserve"> </w:t>
-      </w:r>
-      <w:r>
-        <w:t>with stress shadows.</w:t>
-      </w:r>
-      <w:r>
-        <w:t xml:space="preserve"> </w:t>
-      </w:r>
-      <w:r>
-        <w:t xml:space="preserve">The fracture network comprises </w:t>
-      </w:r>
-      <w:r>
-        <w:t>6 fracture sets</w:t>
-      </w:r>
-      <w:r>
-        <w:t xml:space="preserve"> in total</w:t>
-      </w:r>
-      <w:r>
-        <w:t>, striking at 30</w:t>
+        <w:t xml:space="preserve"> with stress shadows.</w:t>
+      </w:r>
+      <w:r>
+        <w:t xml:space="preserve"> </w:t>
+      </w:r>
+      <w:r>
+        <w:t>The fracture network comprises 6 fracture sets in total, striking at 30</w:t>
       </w:r>
       <w:r>
         <w:rPr>
@@ -10169,22 +9966,10 @@
         <w:t>°</w:t>
       </w:r>
       <w:r>
-        <w:t xml:space="preserve"> intervals,</w:t>
-      </w:r>
-      <w:r>
-        <w:t xml:space="preserve"> but </w:t>
-      </w:r>
-      <w:r>
-        <w:t xml:space="preserve">the strain is mostly accommodated on two conjugate sets </w:t>
-      </w:r>
-      <w:r>
-        <w:t xml:space="preserve">striking </w:t>
-      </w:r>
-      <w:r>
-        <w:t>6</w:t>
-      </w:r>
-      <w:r>
-        <w:t>0</w:t>
+        <w:t xml:space="preserve"> intervals, but </w:t>
+      </w:r>
+      <w:r>
+        <w:t>the strain is mostly accommodated on two conjugate sets striking 60</w:t>
       </w:r>
       <w:r>
         <w:rPr>
@@ -10193,10 +9978,7 @@
         <w:t>°</w:t>
       </w:r>
       <w:r>
-        <w:t xml:space="preserve"> </w:t>
-      </w:r>
-      <w:r>
-        <w:t xml:space="preserve">apart. </w:t>
+        <w:t xml:space="preserve"> apart. </w:t>
       </w:r>
       <w:r>
         <w:t xml:space="preserve">The model geometry and other input parameters are identical to Model B, but the output is plotted using the </w:t>
@@ -10224,56 +10006,16 @@
           <w:b/>
           <w:bCs/>
         </w:rPr>
-        <w:t xml:space="preserve">Model </w:t>
-      </w:r>
-      <w:r>
-        <w:rPr>
-          <w:b/>
-          <w:bCs/>
-        </w:rPr>
-        <w:t>H</w:t>
-      </w:r>
-      <w:r>
-        <w:t xml:space="preserve"> illustrates an isotropic network </w:t>
-      </w:r>
-      <w:r>
-        <w:t>of Mode 1 dilatant fractures, comprising</w:t>
-      </w:r>
-      <w:r>
-        <w:t xml:space="preserve"> two orthogonal fracture sets, developing in response to an isotropic extensional strain with stress shadows</w:t>
-      </w:r>
-      <w:r>
-        <w:t xml:space="preserve"> and high fluid overpressure</w:t>
-      </w:r>
-      <w:r>
-        <w:t>.</w:t>
-      </w:r>
-      <w:r>
-        <w:t xml:space="preserve"> </w:t>
-      </w:r>
-      <w:r>
-        <w:t xml:space="preserve">The model is </w:t>
-      </w:r>
-      <w:r>
-        <w:t>3</w:t>
-      </w:r>
-      <w:r>
-        <w:t>0x</w:t>
-      </w:r>
-      <w:r>
-        <w:t>3</w:t>
-      </w:r>
-      <w:r>
-        <w:t xml:space="preserve">0m in size and </w:t>
-      </w:r>
-      <w:r>
-        <w:t>0.</w:t>
-      </w:r>
-      <w:r>
-        <w:t xml:space="preserve">1m thick, </w:t>
-      </w:r>
-      <w:r>
-        <w:t xml:space="preserve">comprising 3x3 </w:t>
+        <w:t>Model H</w:t>
+      </w:r>
+      <w:r>
+        <w:t xml:space="preserve"> illustrates an isotropic network of Mode 1 dilatant fractures, comprising two orthogonal fracture sets, developing in response to an isotropic extensional strain with stress shadows and high fluid overpressure.</w:t>
+      </w:r>
+      <w:r>
+        <w:t xml:space="preserve"> </w:t>
+      </w:r>
+      <w:r>
+        <w:t xml:space="preserve">The model is 30x30m in size and 0.1m thick, comprising 3x3 </w:t>
       </w:r>
       <w:proofErr w:type="spellStart"/>
       <w:r>
@@ -10281,13 +10023,7 @@
       </w:r>
       <w:proofErr w:type="spellEnd"/>
       <w:r>
-        <w:t>, all with identical input data</w:t>
-      </w:r>
-      <w:r>
-        <w:t>. T</w:t>
-      </w:r>
-      <w:r>
-        <w:t xml:space="preserve">he output can be plotted using the </w:t>
+        <w:t xml:space="preserve">, all with identical input data. The output can be plotted using the </w:t>
       </w:r>
       <w:r>
         <w:rPr>
@@ -10296,10 +10032,7 @@
         <w:t>DFN_Plotter_macrofractures.xlsm</w:t>
       </w:r>
       <w:r>
-        <w:t xml:space="preserve"> spreadsheet</w:t>
-      </w:r>
-      <w:r>
-        <w:t xml:space="preserve">, but this requires some manual editing as only one fracture </w:t>
+        <w:t xml:space="preserve"> spreadsheet, but this requires some manual editing as only one fracture </w:t>
       </w:r>
       <w:proofErr w:type="spellStart"/>
       <w:r>
@@ -10307,10 +10040,7 @@
       </w:r>
       <w:proofErr w:type="spellEnd"/>
       <w:r>
-        <w:t xml:space="preserve"> is generated for each set</w:t>
-      </w:r>
-      <w:r>
-        <w:t>.</w:t>
+        <w:t xml:space="preserve"> is generated for each set.</w:t>
       </w:r>
     </w:p>
     <w:p>
@@ -10325,16 +10055,7 @@
         <w:t>DFNGenerator_StandaloneProgram.zip</w:t>
       </w:r>
       <w:r>
-        <w:t xml:space="preserve"> contains</w:t>
-      </w:r>
-      <w:r>
-        <w:t xml:space="preserve"> only the</w:t>
-      </w:r>
-      <w:r>
-        <w:t xml:space="preserve"> configuration files for the example models</w:t>
-      </w:r>
-      <w:r>
-        <w:t xml:space="preserve">; </w:t>
+        <w:t xml:space="preserve"> contains only the configuration files for the example models; </w:t>
       </w:r>
       <w:proofErr w:type="gramStart"/>
       <w:r>

</xml_diff>

<commit_message>
Differentiate between effective bulk rock compliance (excluding stress shadow) and bulk rock compliance. Use the former for calculating driving stress in stress shadow scenario but output the latter when elastic tensor output selected. Also output stiffness tensor, update user guide accordinly and tidy up DFNPlotter spreadsheets to load tensor output correctly (ME29)
</commit_message>
<xml_diff>
--- a/Documentation/DFN_Generator_Standalone_UserGuide.docx
+++ b/Documentation/DFN_Generator_Standalone_UserGuide.docx
@@ -1,6 +1,6 @@
 
 <file path=word/document.xml><?xml version="1.0" encoding="utf-8"?>
-<w:document xmlns:wpc="http://schemas.microsoft.com/office/word/2010/wordprocessingCanvas" xmlns:cx="http://schemas.microsoft.com/office/drawing/2014/chartex" xmlns:cx1="http://schemas.microsoft.com/office/drawing/2015/9/8/chartex" xmlns:cx2="http://schemas.microsoft.com/office/drawing/2015/10/21/chartex" xmlns:cx3="http://schemas.microsoft.com/office/drawing/2016/5/9/chartex" xmlns:cx4="http://schemas.microsoft.com/office/drawing/2016/5/10/chartex" xmlns:cx5="http://schemas.microsoft.com/office/drawing/2016/5/11/chartex" xmlns:cx6="http://schemas.microsoft.com/office/drawing/2016/5/12/chartex" xmlns:cx7="http://schemas.microsoft.com/office/drawing/2016/5/13/chartex" xmlns:cx8="http://schemas.microsoft.com/office/drawing/2016/5/14/chartex" xmlns:mc="http://schemas.openxmlformats.org/markup-compatibility/2006" xmlns:aink="http://schemas.microsoft.com/office/drawing/2016/ink" xmlns:am3d="http://schemas.microsoft.com/office/drawing/2017/model3d" xmlns:o="urn:schemas-microsoft-com:office:office" xmlns:r="http://schemas.openxmlformats.org/officeDocument/2006/relationships" xmlns:m="http://schemas.openxmlformats.org/officeDocument/2006/math" xmlns:v="urn:schemas-microsoft-com:vml" xmlns:wp14="http://schemas.microsoft.com/office/word/2010/wordprocessingDrawing" xmlns:wp="http://schemas.openxmlformats.org/drawingml/2006/wordprocessingDrawing" xmlns:w10="urn:schemas-microsoft-com:office:word" xmlns:w="http://schemas.openxmlformats.org/wordprocessingml/2006/main" xmlns:w14="http://schemas.microsoft.com/office/word/2010/wordml" xmlns:w15="http://schemas.microsoft.com/office/word/2012/wordml" xmlns:w16cex="http://schemas.microsoft.com/office/word/2018/wordml/cex" xmlns:w16cid="http://schemas.microsoft.com/office/word/2016/wordml/cid" xmlns:w16="http://schemas.microsoft.com/office/word/2018/wordml" xmlns:w16sdtdh="http://schemas.microsoft.com/office/word/2020/wordml/sdtdatahash" xmlns:w16se="http://schemas.microsoft.com/office/word/2015/wordml/symex" xmlns:wpg="http://schemas.microsoft.com/office/word/2010/wordprocessingGroup" xmlns:wpi="http://schemas.microsoft.com/office/word/2010/wordprocessingInk" xmlns:wne="http://schemas.microsoft.com/office/word/2006/wordml" xmlns:wps="http://schemas.microsoft.com/office/word/2010/wordprocessingShape" mc:Ignorable="w14 w15 w16se w16cid w16 w16cex w16sdtdh wp14">
+<w:document xmlns:wpc="http://schemas.microsoft.com/office/word/2010/wordprocessingCanvas" xmlns:cx="http://schemas.microsoft.com/office/drawing/2014/chartex" xmlns:cx1="http://schemas.microsoft.com/office/drawing/2015/9/8/chartex" xmlns:cx2="http://schemas.microsoft.com/office/drawing/2015/10/21/chartex" xmlns:cx3="http://schemas.microsoft.com/office/drawing/2016/5/9/chartex" xmlns:cx4="http://schemas.microsoft.com/office/drawing/2016/5/10/chartex" xmlns:cx5="http://schemas.microsoft.com/office/drawing/2016/5/11/chartex" xmlns:cx6="http://schemas.microsoft.com/office/drawing/2016/5/12/chartex" xmlns:cx7="http://schemas.microsoft.com/office/drawing/2016/5/13/chartex" xmlns:cx8="http://schemas.microsoft.com/office/drawing/2016/5/14/chartex" xmlns:mc="http://schemas.openxmlformats.org/markup-compatibility/2006" xmlns:aink="http://schemas.microsoft.com/office/drawing/2016/ink" xmlns:am3d="http://schemas.microsoft.com/office/drawing/2017/model3d" xmlns:o="urn:schemas-microsoft-com:office:office" xmlns:oel="http://schemas.microsoft.com/office/2019/extlst" xmlns:r="http://schemas.openxmlformats.org/officeDocument/2006/relationships" xmlns:m="http://schemas.openxmlformats.org/officeDocument/2006/math" xmlns:v="urn:schemas-microsoft-com:vml" xmlns:wp14="http://schemas.microsoft.com/office/word/2010/wordprocessingDrawing" xmlns:wp="http://schemas.openxmlformats.org/drawingml/2006/wordprocessingDrawing" xmlns:w10="urn:schemas-microsoft-com:office:word" xmlns:w="http://schemas.openxmlformats.org/wordprocessingml/2006/main" xmlns:w14="http://schemas.microsoft.com/office/word/2010/wordml" xmlns:w15="http://schemas.microsoft.com/office/word/2012/wordml" xmlns:w16cex="http://schemas.microsoft.com/office/word/2018/wordml/cex" xmlns:w16cid="http://schemas.microsoft.com/office/word/2016/wordml/cid" xmlns:w16="http://schemas.microsoft.com/office/word/2018/wordml" xmlns:w16sdtdh="http://schemas.microsoft.com/office/word/2020/wordml/sdtdatahash" xmlns:w16se="http://schemas.microsoft.com/office/word/2015/wordml/symex" xmlns:wpg="http://schemas.microsoft.com/office/word/2010/wordprocessingGroup" xmlns:wpi="http://schemas.microsoft.com/office/word/2010/wordprocessingInk" xmlns:wne="http://schemas.microsoft.com/office/word/2006/wordml" xmlns:wps="http://schemas.microsoft.com/office/word/2010/wordprocessingShape" mc:Ignorable="w14 w15 w16se w16cid w16 w16cex w16sdtdh wp14">
   <w:body>
     <w:p>
       <w:pPr>
@@ -70,7 +70,7 @@
         <w:rPr>
           <w:noProof/>
         </w:rPr>
-        <w:t>14/09/2021</w:t>
+        <w:t>30/06/2022</w:t>
       </w:r>
       <w:r>
         <w:fldChar w:fldCharType="end"/>
@@ -623,6 +623,47 @@
       </w:r>
       <w:r>
         <w:t>, which can be downloaded from the same repository as the source code. Save a copy of this with the name you wish to give the model, and then edit it with a text editor to set the required values, as described below. The models can then be run from the command prompt by specifying the input file name, as described above.</w:t>
+      </w:r>
+    </w:p>
+    <w:p>
+      <w:r>
+        <w:t xml:space="preserve">Note that if your system is set up to use a comma as the decimal separator, you will need to use the alternative </w:t>
+      </w:r>
+      <w:r>
+        <w:t xml:space="preserve">input template </w:t>
+      </w:r>
+      <w:r>
+        <w:t xml:space="preserve">file </w:t>
+      </w:r>
+      <w:r>
+        <w:t>DFNGenerator_configuration_DecimalComma.txt</w:t>
+      </w:r>
+      <w:r>
+        <w:t xml:space="preserve">, otherwise </w:t>
+      </w:r>
+      <w:proofErr w:type="spellStart"/>
+      <w:r>
+        <w:t>DFNGenerator</w:t>
+      </w:r>
+      <w:proofErr w:type="spellEnd"/>
+      <w:r>
+        <w:t xml:space="preserve"> will not read the input data correctly. A </w:t>
+      </w:r>
+      <w:r>
+        <w:t xml:space="preserve">copy of this file is also </w:t>
+      </w:r>
+      <w:r>
+        <w:t xml:space="preserve">included in </w:t>
+      </w:r>
+      <w:r>
+        <w:rPr>
+          <w:i/>
+          <w:iCs/>
+        </w:rPr>
+        <w:t>DFNGenerator_StandaloneProgram.zip</w:t>
+      </w:r>
+      <w:r>
+        <w:t>. Other input files will need to be edited to replace the decimal separator with a comma before running the models.</w:t>
       </w:r>
     </w:p>
     <w:p>
@@ -2877,7 +2918,7 @@
           <w:b/>
           <w:bCs/>
         </w:rPr>
-        <w:t>OutputComplianceTensor</w:t>
+        <w:t>OutputBulkRockElasticTensors</w:t>
       </w:r>
       <w:proofErr w:type="spellEnd"/>
       <w:r>
@@ -2888,7 +2929,16 @@
         <w:t xml:space="preserve">: </w:t>
       </w:r>
       <w:r>
-        <w:t>Set this to true to output the bulk rock compliance tensor</w:t>
+        <w:t>Set this to true to output the bulk rock compliance</w:t>
+      </w:r>
+      <w:r>
+        <w:t xml:space="preserve"> and stiffness</w:t>
+      </w:r>
+      <w:r>
+        <w:t xml:space="preserve"> tensor</w:t>
+      </w:r>
+      <w:r>
+        <w:t>s</w:t>
       </w:r>
       <w:r>
         <w:t xml:space="preserve"> for the </w:t>
@@ -2906,77 +2956,6 @@
       <w:proofErr w:type="spellEnd"/>
       <w:r>
         <w:t>.</w:t>
-      </w:r>
-      <w:r>
-        <w:t xml:space="preserve"> Note that if stress shadows are active (</w:t>
-      </w:r>
-      <w:proofErr w:type="gramStart"/>
-      <w:r>
-        <w:t>i.e.</w:t>
-      </w:r>
-      <w:proofErr w:type="gramEnd"/>
-      <w:r>
-        <w:t xml:space="preserve"> </w:t>
-      </w:r>
-      <w:proofErr w:type="spellStart"/>
-      <w:r>
-        <w:rPr>
-          <w:b/>
-          <w:bCs/>
-        </w:rPr>
-        <w:t>StressDistributionScenario</w:t>
-      </w:r>
-      <w:proofErr w:type="spellEnd"/>
-      <w:r>
-        <w:t xml:space="preserve"> </w:t>
-      </w:r>
-      <w:r>
-        <w:t>is set to</w:t>
-      </w:r>
-      <w:r>
-        <w:t xml:space="preserve"> </w:t>
-      </w:r>
-      <w:proofErr w:type="spellStart"/>
-      <w:r>
-        <w:rPr>
-          <w:i/>
-          <w:iCs/>
-        </w:rPr>
-        <w:t>StressShadow</w:t>
-      </w:r>
-      <w:proofErr w:type="spellEnd"/>
-      <w:r>
-        <w:t xml:space="preserve">), the bulk rock compliance tensor will be equal to the isotropic intact rock compliance tensor; to see the effect of fractures on the bulk rock compliance tensor, it is necessary to switch </w:t>
-      </w:r>
-      <w:r>
-        <w:t xml:space="preserve">off the stress shadows (i.e. set </w:t>
-      </w:r>
-      <w:proofErr w:type="spellStart"/>
-      <w:r>
-        <w:rPr>
-          <w:b/>
-          <w:bCs/>
-        </w:rPr>
-        <w:t>StressDistributionScenario</w:t>
-      </w:r>
-      <w:proofErr w:type="spellEnd"/>
-      <w:r>
-        <w:t xml:space="preserve"> to</w:t>
-      </w:r>
-      <w:r>
-        <w:t xml:space="preserve"> </w:t>
-      </w:r>
-      <w:proofErr w:type="spellStart"/>
-      <w:r>
-        <w:rPr>
-          <w:i/>
-          <w:iCs/>
-        </w:rPr>
-        <w:t>EvenlyDistributedStress</w:t>
-      </w:r>
-      <w:proofErr w:type="spellEnd"/>
-      <w:r>
-        <w:t>).</w:t>
       </w:r>
     </w:p>
     <w:p>
@@ -3391,7 +3370,6 @@
           <w:b/>
           <w:bCs/>
         </w:rPr>
-        <w:lastRenderedPageBreak/>
         <w:t>Mode1HMax_SizeDependentApertureMultiplier:</w:t>
       </w:r>
       <w:r>
@@ -3425,6 +3403,7 @@
           <w:b/>
           <w:bCs/>
         </w:rPr>
+        <w:lastRenderedPageBreak/>
         <w:t>Mode2HMax_SizeDependentApertureMultiplier:</w:t>
       </w:r>
       <w:r>
@@ -4184,11 +4163,7 @@
         <w:t>30</w:t>
       </w:r>
       <w:r>
-        <w:t xml:space="preserve"> </w:t>
-      </w:r>
-      <w:r>
-        <w:lastRenderedPageBreak/>
-        <w:t>as this will be infinite. If this is set to -1 the maximum radius of the smallest bin will be used (</w:t>
+        <w:t xml:space="preserve"> as this will be infinite. If this is set to -1 the maximum radius of the smallest bin will be used (</w:t>
       </w:r>
       <w:proofErr w:type="gramStart"/>
       <w:r>
@@ -4215,6 +4190,7 @@
           <w:b/>
           <w:bCs/>
         </w:rPr>
+        <w:lastRenderedPageBreak/>
         <w:t>No_r_bins</w:t>
       </w:r>
       <w:proofErr w:type="spellEnd"/>
@@ -4962,7 +4938,6 @@
           <w:b/>
           <w:bCs/>
         </w:rPr>
-        <w:lastRenderedPageBreak/>
         <w:t>LinkStressShadows</w:t>
       </w:r>
       <w:proofErr w:type="spellEnd"/>
@@ -4993,6 +4968,7 @@
           <w:b/>
           <w:bCs/>
         </w:rPr>
+        <w:lastRenderedPageBreak/>
         <w:t>MaxConsistencyAngle</w:t>
       </w:r>
       <w:proofErr w:type="spellEnd"/>
@@ -10291,7 +10267,7 @@
 </file>
 
 <file path=word/endnotes.xml><?xml version="1.0" encoding="utf-8"?>
-<w:endnotes xmlns:wpc="http://schemas.microsoft.com/office/word/2010/wordprocessingCanvas" xmlns:cx="http://schemas.microsoft.com/office/drawing/2014/chartex" xmlns:cx1="http://schemas.microsoft.com/office/drawing/2015/9/8/chartex" xmlns:cx2="http://schemas.microsoft.com/office/drawing/2015/10/21/chartex" xmlns:cx3="http://schemas.microsoft.com/office/drawing/2016/5/9/chartex" xmlns:cx4="http://schemas.microsoft.com/office/drawing/2016/5/10/chartex" xmlns:cx5="http://schemas.microsoft.com/office/drawing/2016/5/11/chartex" xmlns:cx6="http://schemas.microsoft.com/office/drawing/2016/5/12/chartex" xmlns:cx7="http://schemas.microsoft.com/office/drawing/2016/5/13/chartex" xmlns:cx8="http://schemas.microsoft.com/office/drawing/2016/5/14/chartex" xmlns:mc="http://schemas.openxmlformats.org/markup-compatibility/2006" xmlns:aink="http://schemas.microsoft.com/office/drawing/2016/ink" xmlns:am3d="http://schemas.microsoft.com/office/drawing/2017/model3d" xmlns:o="urn:schemas-microsoft-com:office:office" xmlns:r="http://schemas.openxmlformats.org/officeDocument/2006/relationships" xmlns:m="http://schemas.openxmlformats.org/officeDocument/2006/math" xmlns:v="urn:schemas-microsoft-com:vml" xmlns:wp14="http://schemas.microsoft.com/office/word/2010/wordprocessingDrawing" xmlns:wp="http://schemas.openxmlformats.org/drawingml/2006/wordprocessingDrawing" xmlns:w10="urn:schemas-microsoft-com:office:word" xmlns:w="http://schemas.openxmlformats.org/wordprocessingml/2006/main" xmlns:w14="http://schemas.microsoft.com/office/word/2010/wordml" xmlns:w15="http://schemas.microsoft.com/office/word/2012/wordml" xmlns:w16cex="http://schemas.microsoft.com/office/word/2018/wordml/cex" xmlns:w16cid="http://schemas.microsoft.com/office/word/2016/wordml/cid" xmlns:w16="http://schemas.microsoft.com/office/word/2018/wordml" xmlns:w16sdtdh="http://schemas.microsoft.com/office/word/2020/wordml/sdtdatahash" xmlns:w16se="http://schemas.microsoft.com/office/word/2015/wordml/symex" xmlns:wpg="http://schemas.microsoft.com/office/word/2010/wordprocessingGroup" xmlns:wpi="http://schemas.microsoft.com/office/word/2010/wordprocessingInk" xmlns:wne="http://schemas.microsoft.com/office/word/2006/wordml" xmlns:wps="http://schemas.microsoft.com/office/word/2010/wordprocessingShape" mc:Ignorable="w14 w15 w16se w16cid w16 w16cex w16sdtdh wp14">
+<w:endnotes xmlns:wpc="http://schemas.microsoft.com/office/word/2010/wordprocessingCanvas" xmlns:cx="http://schemas.microsoft.com/office/drawing/2014/chartex" xmlns:cx1="http://schemas.microsoft.com/office/drawing/2015/9/8/chartex" xmlns:cx2="http://schemas.microsoft.com/office/drawing/2015/10/21/chartex" xmlns:cx3="http://schemas.microsoft.com/office/drawing/2016/5/9/chartex" xmlns:cx4="http://schemas.microsoft.com/office/drawing/2016/5/10/chartex" xmlns:cx5="http://schemas.microsoft.com/office/drawing/2016/5/11/chartex" xmlns:cx6="http://schemas.microsoft.com/office/drawing/2016/5/12/chartex" xmlns:cx7="http://schemas.microsoft.com/office/drawing/2016/5/13/chartex" xmlns:cx8="http://schemas.microsoft.com/office/drawing/2016/5/14/chartex" xmlns:mc="http://schemas.openxmlformats.org/markup-compatibility/2006" xmlns:aink="http://schemas.microsoft.com/office/drawing/2016/ink" xmlns:am3d="http://schemas.microsoft.com/office/drawing/2017/model3d" xmlns:o="urn:schemas-microsoft-com:office:office" xmlns:oel="http://schemas.microsoft.com/office/2019/extlst" xmlns:r="http://schemas.openxmlformats.org/officeDocument/2006/relationships" xmlns:m="http://schemas.openxmlformats.org/officeDocument/2006/math" xmlns:v="urn:schemas-microsoft-com:vml" xmlns:wp14="http://schemas.microsoft.com/office/word/2010/wordprocessingDrawing" xmlns:wp="http://schemas.openxmlformats.org/drawingml/2006/wordprocessingDrawing" xmlns:w10="urn:schemas-microsoft-com:office:word" xmlns:w="http://schemas.openxmlformats.org/wordprocessingml/2006/main" xmlns:w14="http://schemas.microsoft.com/office/word/2010/wordml" xmlns:w15="http://schemas.microsoft.com/office/word/2012/wordml" xmlns:w16cex="http://schemas.microsoft.com/office/word/2018/wordml/cex" xmlns:w16cid="http://schemas.microsoft.com/office/word/2016/wordml/cid" xmlns:w16="http://schemas.microsoft.com/office/word/2018/wordml" xmlns:w16sdtdh="http://schemas.microsoft.com/office/word/2020/wordml/sdtdatahash" xmlns:w16se="http://schemas.microsoft.com/office/word/2015/wordml/symex" xmlns:wpg="http://schemas.microsoft.com/office/word/2010/wordprocessingGroup" xmlns:wpi="http://schemas.microsoft.com/office/word/2010/wordprocessingInk" xmlns:wne="http://schemas.microsoft.com/office/word/2006/wordml" xmlns:wps="http://schemas.microsoft.com/office/word/2010/wordprocessingShape" mc:Ignorable="w14 w15 w16se w16cid w16 w16cex w16sdtdh wp14">
   <w:endnote w:type="separator" w:id="-1">
     <w:p>
       <w:pPr>
@@ -10316,7 +10292,7 @@
 </file>
 
 <file path=word/footnotes.xml><?xml version="1.0" encoding="utf-8"?>
-<w:footnotes xmlns:wpc="http://schemas.microsoft.com/office/word/2010/wordprocessingCanvas" xmlns:cx="http://schemas.microsoft.com/office/drawing/2014/chartex" xmlns:cx1="http://schemas.microsoft.com/office/drawing/2015/9/8/chartex" xmlns:cx2="http://schemas.microsoft.com/office/drawing/2015/10/21/chartex" xmlns:cx3="http://schemas.microsoft.com/office/drawing/2016/5/9/chartex" xmlns:cx4="http://schemas.microsoft.com/office/drawing/2016/5/10/chartex" xmlns:cx5="http://schemas.microsoft.com/office/drawing/2016/5/11/chartex" xmlns:cx6="http://schemas.microsoft.com/office/drawing/2016/5/12/chartex" xmlns:cx7="http://schemas.microsoft.com/office/drawing/2016/5/13/chartex" xmlns:cx8="http://schemas.microsoft.com/office/drawing/2016/5/14/chartex" xmlns:mc="http://schemas.openxmlformats.org/markup-compatibility/2006" xmlns:aink="http://schemas.microsoft.com/office/drawing/2016/ink" xmlns:am3d="http://schemas.microsoft.com/office/drawing/2017/model3d" xmlns:o="urn:schemas-microsoft-com:office:office" xmlns:r="http://schemas.openxmlformats.org/officeDocument/2006/relationships" xmlns:m="http://schemas.openxmlformats.org/officeDocument/2006/math" xmlns:v="urn:schemas-microsoft-com:vml" xmlns:wp14="http://schemas.microsoft.com/office/word/2010/wordprocessingDrawing" xmlns:wp="http://schemas.openxmlformats.org/drawingml/2006/wordprocessingDrawing" xmlns:w10="urn:schemas-microsoft-com:office:word" xmlns:w="http://schemas.openxmlformats.org/wordprocessingml/2006/main" xmlns:w14="http://schemas.microsoft.com/office/word/2010/wordml" xmlns:w15="http://schemas.microsoft.com/office/word/2012/wordml" xmlns:w16cex="http://schemas.microsoft.com/office/word/2018/wordml/cex" xmlns:w16cid="http://schemas.microsoft.com/office/word/2016/wordml/cid" xmlns:w16="http://schemas.microsoft.com/office/word/2018/wordml" xmlns:w16sdtdh="http://schemas.microsoft.com/office/word/2020/wordml/sdtdatahash" xmlns:w16se="http://schemas.microsoft.com/office/word/2015/wordml/symex" xmlns:wpg="http://schemas.microsoft.com/office/word/2010/wordprocessingGroup" xmlns:wpi="http://schemas.microsoft.com/office/word/2010/wordprocessingInk" xmlns:wne="http://schemas.microsoft.com/office/word/2006/wordml" xmlns:wps="http://schemas.microsoft.com/office/word/2010/wordprocessingShape" mc:Ignorable="w14 w15 w16se w16cid w16 w16cex w16sdtdh wp14">
+<w:footnotes xmlns:wpc="http://schemas.microsoft.com/office/word/2010/wordprocessingCanvas" xmlns:cx="http://schemas.microsoft.com/office/drawing/2014/chartex" xmlns:cx1="http://schemas.microsoft.com/office/drawing/2015/9/8/chartex" xmlns:cx2="http://schemas.microsoft.com/office/drawing/2015/10/21/chartex" xmlns:cx3="http://schemas.microsoft.com/office/drawing/2016/5/9/chartex" xmlns:cx4="http://schemas.microsoft.com/office/drawing/2016/5/10/chartex" xmlns:cx5="http://schemas.microsoft.com/office/drawing/2016/5/11/chartex" xmlns:cx6="http://schemas.microsoft.com/office/drawing/2016/5/12/chartex" xmlns:cx7="http://schemas.microsoft.com/office/drawing/2016/5/13/chartex" xmlns:cx8="http://schemas.microsoft.com/office/drawing/2016/5/14/chartex" xmlns:mc="http://schemas.openxmlformats.org/markup-compatibility/2006" xmlns:aink="http://schemas.microsoft.com/office/drawing/2016/ink" xmlns:am3d="http://schemas.microsoft.com/office/drawing/2017/model3d" xmlns:o="urn:schemas-microsoft-com:office:office" xmlns:oel="http://schemas.microsoft.com/office/2019/extlst" xmlns:r="http://schemas.openxmlformats.org/officeDocument/2006/relationships" xmlns:m="http://schemas.openxmlformats.org/officeDocument/2006/math" xmlns:v="urn:schemas-microsoft-com:vml" xmlns:wp14="http://schemas.microsoft.com/office/word/2010/wordprocessingDrawing" xmlns:wp="http://schemas.openxmlformats.org/drawingml/2006/wordprocessingDrawing" xmlns:w10="urn:schemas-microsoft-com:office:word" xmlns:w="http://schemas.openxmlformats.org/wordprocessingml/2006/main" xmlns:w14="http://schemas.microsoft.com/office/word/2010/wordml" xmlns:w15="http://schemas.microsoft.com/office/word/2012/wordml" xmlns:w16cex="http://schemas.microsoft.com/office/word/2018/wordml/cex" xmlns:w16cid="http://schemas.microsoft.com/office/word/2016/wordml/cid" xmlns:w16="http://schemas.microsoft.com/office/word/2018/wordml" xmlns:w16sdtdh="http://schemas.microsoft.com/office/word/2020/wordml/sdtdatahash" xmlns:w16se="http://schemas.microsoft.com/office/word/2015/wordml/symex" xmlns:wpg="http://schemas.microsoft.com/office/word/2010/wordprocessingGroup" xmlns:wpi="http://schemas.microsoft.com/office/word/2010/wordprocessingInk" xmlns:wne="http://schemas.microsoft.com/office/word/2006/wordml" xmlns:wps="http://schemas.microsoft.com/office/word/2010/wordprocessingShape" mc:Ignorable="w14 w15 w16se w16cid w16 w16cex w16sdtdh wp14">
   <w:footnote w:type="separator" w:id="-1">
     <w:p>
       <w:pPr>
@@ -10341,7 +10317,7 @@
 </file>
 
 <file path=word/numbering.xml><?xml version="1.0" encoding="utf-8"?>
-<w:numbering xmlns:wpc="http://schemas.microsoft.com/office/word/2010/wordprocessingCanvas" xmlns:cx="http://schemas.microsoft.com/office/drawing/2014/chartex" xmlns:cx1="http://schemas.microsoft.com/office/drawing/2015/9/8/chartex" xmlns:cx2="http://schemas.microsoft.com/office/drawing/2015/10/21/chartex" xmlns:cx3="http://schemas.microsoft.com/office/drawing/2016/5/9/chartex" xmlns:cx4="http://schemas.microsoft.com/office/drawing/2016/5/10/chartex" xmlns:cx5="http://schemas.microsoft.com/office/drawing/2016/5/11/chartex" xmlns:cx6="http://schemas.microsoft.com/office/drawing/2016/5/12/chartex" xmlns:cx7="http://schemas.microsoft.com/office/drawing/2016/5/13/chartex" xmlns:cx8="http://schemas.microsoft.com/office/drawing/2016/5/14/chartex" xmlns:mc="http://schemas.openxmlformats.org/markup-compatibility/2006" xmlns:aink="http://schemas.microsoft.com/office/drawing/2016/ink" xmlns:am3d="http://schemas.microsoft.com/office/drawing/2017/model3d" xmlns:o="urn:schemas-microsoft-com:office:office" xmlns:r="http://schemas.openxmlformats.org/officeDocument/2006/relationships" xmlns:m="http://schemas.openxmlformats.org/officeDocument/2006/math" xmlns:v="urn:schemas-microsoft-com:vml" xmlns:wp14="http://schemas.microsoft.com/office/word/2010/wordprocessingDrawing" xmlns:wp="http://schemas.openxmlformats.org/drawingml/2006/wordprocessingDrawing" xmlns:w10="urn:schemas-microsoft-com:office:word" xmlns:w="http://schemas.openxmlformats.org/wordprocessingml/2006/main" xmlns:w14="http://schemas.microsoft.com/office/word/2010/wordml" xmlns:w15="http://schemas.microsoft.com/office/word/2012/wordml" xmlns:w16cex="http://schemas.microsoft.com/office/word/2018/wordml/cex" xmlns:w16cid="http://schemas.microsoft.com/office/word/2016/wordml/cid" xmlns:w16="http://schemas.microsoft.com/office/word/2018/wordml" xmlns:w16sdtdh="http://schemas.microsoft.com/office/word/2020/wordml/sdtdatahash" xmlns:w16se="http://schemas.microsoft.com/office/word/2015/wordml/symex" xmlns:wpg="http://schemas.microsoft.com/office/word/2010/wordprocessingGroup" xmlns:wpi="http://schemas.microsoft.com/office/word/2010/wordprocessingInk" xmlns:wne="http://schemas.microsoft.com/office/word/2006/wordml" xmlns:wps="http://schemas.microsoft.com/office/word/2010/wordprocessingShape" mc:Ignorable="w14 w15 w16se w16cid w16 w16cex w16sdtdh wp14">
+<w:numbering xmlns:wpc="http://schemas.microsoft.com/office/word/2010/wordprocessingCanvas" xmlns:cx="http://schemas.microsoft.com/office/drawing/2014/chartex" xmlns:cx1="http://schemas.microsoft.com/office/drawing/2015/9/8/chartex" xmlns:cx2="http://schemas.microsoft.com/office/drawing/2015/10/21/chartex" xmlns:cx3="http://schemas.microsoft.com/office/drawing/2016/5/9/chartex" xmlns:cx4="http://schemas.microsoft.com/office/drawing/2016/5/10/chartex" xmlns:cx5="http://schemas.microsoft.com/office/drawing/2016/5/11/chartex" xmlns:cx6="http://schemas.microsoft.com/office/drawing/2016/5/12/chartex" xmlns:cx7="http://schemas.microsoft.com/office/drawing/2016/5/13/chartex" xmlns:cx8="http://schemas.microsoft.com/office/drawing/2016/5/14/chartex" xmlns:mc="http://schemas.openxmlformats.org/markup-compatibility/2006" xmlns:aink="http://schemas.microsoft.com/office/drawing/2016/ink" xmlns:am3d="http://schemas.microsoft.com/office/drawing/2017/model3d" xmlns:o="urn:schemas-microsoft-com:office:office" xmlns:oel="http://schemas.microsoft.com/office/2019/extlst" xmlns:r="http://schemas.openxmlformats.org/officeDocument/2006/relationships" xmlns:m="http://schemas.openxmlformats.org/officeDocument/2006/math" xmlns:v="urn:schemas-microsoft-com:vml" xmlns:wp14="http://schemas.microsoft.com/office/word/2010/wordprocessingDrawing" xmlns:wp="http://schemas.openxmlformats.org/drawingml/2006/wordprocessingDrawing" xmlns:w10="urn:schemas-microsoft-com:office:word" xmlns:w="http://schemas.openxmlformats.org/wordprocessingml/2006/main" xmlns:w14="http://schemas.microsoft.com/office/word/2010/wordml" xmlns:w15="http://schemas.microsoft.com/office/word/2012/wordml" xmlns:w16cex="http://schemas.microsoft.com/office/word/2018/wordml/cex" xmlns:w16cid="http://schemas.microsoft.com/office/word/2016/wordml/cid" xmlns:w16="http://schemas.microsoft.com/office/word/2018/wordml" xmlns:w16sdtdh="http://schemas.microsoft.com/office/word/2020/wordml/sdtdatahash" xmlns:w16se="http://schemas.microsoft.com/office/word/2015/wordml/symex" xmlns:wpg="http://schemas.microsoft.com/office/word/2010/wordprocessingGroup" xmlns:wpi="http://schemas.microsoft.com/office/word/2010/wordprocessingInk" xmlns:wne="http://schemas.microsoft.com/office/word/2006/wordml" xmlns:wps="http://schemas.microsoft.com/office/word/2010/wordprocessingShape" mc:Ignorable="w14 w15 w16se w16cid w16 w16cex w16sdtdh wp14">
   <w:abstractNum w:abstractNumId="0" w15:restartNumberingAfterBreak="0">
     <w:nsid w:val="02BE5746"/>
     <w:multiLevelType w:val="hybridMultilevel"/>
@@ -12349,58 +12325,58 @@
       </w:rPr>
     </w:lvl>
   </w:abstractNum>
-  <w:num w:numId="1">
+  <w:num w:numId="1" w16cid:durableId="321812453">
     <w:abstractNumId w:val="14"/>
   </w:num>
-  <w:num w:numId="2">
+  <w:num w:numId="2" w16cid:durableId="814225483">
     <w:abstractNumId w:val="6"/>
   </w:num>
-  <w:num w:numId="3">
+  <w:num w:numId="3" w16cid:durableId="1426146604">
     <w:abstractNumId w:val="1"/>
   </w:num>
-  <w:num w:numId="4">
+  <w:num w:numId="4" w16cid:durableId="1662388544">
     <w:abstractNumId w:val="12"/>
   </w:num>
-  <w:num w:numId="5">
+  <w:num w:numId="5" w16cid:durableId="1186481060">
     <w:abstractNumId w:val="5"/>
   </w:num>
-  <w:num w:numId="6">
+  <w:num w:numId="6" w16cid:durableId="146437369">
     <w:abstractNumId w:val="11"/>
   </w:num>
-  <w:num w:numId="7">
+  <w:num w:numId="7" w16cid:durableId="1269316024">
     <w:abstractNumId w:val="13"/>
   </w:num>
-  <w:num w:numId="8">
+  <w:num w:numId="8" w16cid:durableId="600533310">
     <w:abstractNumId w:val="8"/>
   </w:num>
-  <w:num w:numId="9">
+  <w:num w:numId="9" w16cid:durableId="2002732862">
     <w:abstractNumId w:val="16"/>
   </w:num>
-  <w:num w:numId="10">
+  <w:num w:numId="10" w16cid:durableId="1965498002">
     <w:abstractNumId w:val="7"/>
   </w:num>
-  <w:num w:numId="11">
+  <w:num w:numId="11" w16cid:durableId="564605561">
     <w:abstractNumId w:val="2"/>
   </w:num>
-  <w:num w:numId="12">
+  <w:num w:numId="12" w16cid:durableId="614561039">
     <w:abstractNumId w:val="15"/>
   </w:num>
-  <w:num w:numId="13">
+  <w:num w:numId="13" w16cid:durableId="615600575">
     <w:abstractNumId w:val="0"/>
   </w:num>
-  <w:num w:numId="14">
+  <w:num w:numId="14" w16cid:durableId="971130748">
     <w:abstractNumId w:val="9"/>
   </w:num>
-  <w:num w:numId="15">
+  <w:num w:numId="15" w16cid:durableId="282224961">
     <w:abstractNumId w:val="4"/>
   </w:num>
-  <w:num w:numId="16">
+  <w:num w:numId="16" w16cid:durableId="420564870">
     <w:abstractNumId w:val="3"/>
   </w:num>
-  <w:num w:numId="17">
+  <w:num w:numId="17" w16cid:durableId="225798150">
     <w:abstractNumId w:val="10"/>
   </w:num>
-  <w:num w:numId="18">
+  <w:num w:numId="18" w16cid:durableId="1942911755">
     <w:abstractNumId w:val="17"/>
   </w:num>
 </w:numbering>

</xml_diff>